<commit_message>
updates to reflect linkedin
</commit_message>
<xml_diff>
--- a/docs/Adam_Estela_Resume.docx
+++ b/docs/Adam_Estela_Resume.docx
@@ -701,28 +701,28 @@
     <w:p>
       <w:pPr>
         <w:pStyle w:val="NoSpacing"/>
-        <w:ind w:left="720" w:firstLine="720"/>
-        <w:rPr>
-          <w:color w:val="404040" w:themeColor="text1" w:themeTint="BF"/>
-        </w:rPr>
-      </w:pPr>
-      <w:r>
-        <w:rPr>
-          <w:color w:val="404040" w:themeColor="text1" w:themeTint="BF"/>
-        </w:rPr>
-        <w:t xml:space="preserve">My foundation lies in low level </w:t>
-      </w:r>
-      <w:r>
-        <w:rPr>
-          <w:color w:val="404040" w:themeColor="text1" w:themeTint="BF"/>
-        </w:rPr>
-        <w:t>programming (</w:t>
-      </w:r>
-      <w:r>
-        <w:rPr>
-          <w:color w:val="404040" w:themeColor="text1" w:themeTint="BF"/>
-        </w:rPr>
-        <w:t xml:space="preserve">C/C++) which I used to build </w:t>
+        <w:ind w:left="1440"/>
+        <w:rPr>
+          <w:color w:val="404040" w:themeColor="text1" w:themeTint="BF"/>
+        </w:rPr>
+      </w:pPr>
+      <w:r>
+        <w:rPr>
+          <w:color w:val="404040" w:themeColor="text1" w:themeTint="BF"/>
+        </w:rPr>
+        <w:t xml:space="preserve">My foundation lies in </w:t>
+      </w:r>
+      <w:r>
+        <w:rPr>
+          <w:color w:val="404040" w:themeColor="text1" w:themeTint="BF"/>
+        </w:rPr>
+        <w:t>C/C++, OOP, algorithms, and implementation of most data structures</w:t>
+      </w:r>
+      <w:r>
+        <w:rPr>
+          <w:color w:val="404040" w:themeColor="text1" w:themeTint="BF"/>
+        </w:rPr>
+        <w:t xml:space="preserve"> which I used to build </w:t>
       </w:r>
       <w:r>
         <w:rPr>
@@ -734,25 +734,13 @@
         <w:rPr>
           <w:color w:val="404040" w:themeColor="text1" w:themeTint="BF"/>
         </w:rPr>
-        <w:tab/>
-      </w:r>
-      <w:r>
-        <w:rPr>
-          <w:color w:val="404040" w:themeColor="text1" w:themeTint="BF"/>
-        </w:rPr>
-        <w:t xml:space="preserve">engines from the ground up with teams of four developers. On these teams I not only acted as </w:t>
-      </w:r>
-      <w:r>
-        <w:rPr>
-          <w:color w:val="404040" w:themeColor="text1" w:themeTint="BF"/>
-        </w:rPr>
-        <w:tab/>
-      </w:r>
-      <w:r>
-        <w:rPr>
-          <w:color w:val="404040" w:themeColor="text1" w:themeTint="BF"/>
-        </w:rPr>
-        <w:t xml:space="preserve">developer, but producer, where I ensured complete </w:t>
+        <w:t>e</w:t>
+      </w:r>
+      <w:r>
+        <w:rPr>
+          <w:color w:val="404040" w:themeColor="text1" w:themeTint="BF"/>
+        </w:rPr>
+        <w:t xml:space="preserve">ngines from the ground up with teams of four developers. On these teams I not only acted as developer, but producer, where I ensured complete </w:t>
       </w:r>
       <w:r>
         <w:rPr>
@@ -776,65 +764,49 @@
         <w:rPr>
           <w:color w:val="404040" w:themeColor="text1" w:themeTint="BF"/>
         </w:rPr>
-        <w:t xml:space="preserve">product delivery. </w:t>
-      </w:r>
-      <w:r>
-        <w:rPr>
-          <w:color w:val="404040" w:themeColor="text1" w:themeTint="BF"/>
-        </w:rPr>
-        <w:t xml:space="preserve">I built </w:t>
-      </w:r>
-      <w:r>
-        <w:rPr>
-          <w:color w:val="404040" w:themeColor="text1" w:themeTint="BF"/>
-        </w:rPr>
-        <w:tab/>
-        <w:t xml:space="preserve">five complete games during my 3.5 years of matriculation and have written tens of thousands </w:t>
-      </w:r>
-      <w:r>
-        <w:rPr>
-          <w:color w:val="404040" w:themeColor="text1" w:themeTint="BF"/>
-        </w:rPr>
-        <w:tab/>
-        <w:t>of lines of code.</w:t>
+        <w:t>product delivery</w:t>
+      </w:r>
+      <w:r>
+        <w:rPr>
+          <w:color w:val="404040" w:themeColor="text1" w:themeTint="BF"/>
+        </w:rPr>
+        <w:t xml:space="preserve"> 100% of the time</w:t>
+      </w:r>
+      <w:r>
+        <w:rPr>
+          <w:color w:val="404040" w:themeColor="text1" w:themeTint="BF"/>
+        </w:rPr>
+        <w:t xml:space="preserve">. </w:t>
+      </w:r>
+      <w:r>
+        <w:rPr>
+          <w:color w:val="404040" w:themeColor="text1" w:themeTint="BF"/>
+        </w:rPr>
+        <w:t>I built 5</w:t>
+      </w:r>
+      <w:r>
+        <w:rPr>
+          <w:color w:val="404040" w:themeColor="text1" w:themeTint="BF"/>
+        </w:rPr>
+        <w:t xml:space="preserve"> complete games duri</w:t>
+      </w:r>
+      <w:r>
+        <w:rPr>
+          <w:color w:val="404040" w:themeColor="text1" w:themeTint="BF"/>
+        </w:rPr>
+        <w:t>ng my 3.5 years of matriculation</w:t>
+      </w:r>
+      <w:r>
+        <w:rPr>
+          <w:color w:val="404040" w:themeColor="text1" w:themeTint="BF"/>
+        </w:rPr>
+        <w:t>.</w:t>
       </w:r>
       <w:r>
         <w:rPr>
           <w:color w:val="404040" w:themeColor="text1" w:themeTint="BF"/>
         </w:rPr>
         <w:t xml:space="preserve"> </w:t>
-      </w:r>
-      <w:r>
-        <w:rPr>
-          <w:color w:val="404040" w:themeColor="text1" w:themeTint="BF"/>
-        </w:rPr>
-        <w:t>I now u</w:t>
-      </w:r>
-      <w:r>
-        <w:rPr>
-          <w:color w:val="404040" w:themeColor="text1" w:themeTint="BF"/>
-        </w:rPr>
-        <w:t>tilize my foundational skills and continue to learn</w:t>
-      </w:r>
-      <w:bookmarkStart w:id="0" w:name="_GoBack"/>
-      <w:bookmarkEnd w:id="0"/>
-      <w:r>
-        <w:rPr>
-          <w:color w:val="404040" w:themeColor="text1" w:themeTint="BF"/>
-        </w:rPr>
-        <w:t xml:space="preserve"> in</w:t>
-      </w:r>
-      <w:r>
-        <w:rPr>
-          <w:color w:val="404040" w:themeColor="text1" w:themeTint="BF"/>
-        </w:rPr>
-        <w:t xml:space="preserve"> web </w:t>
-      </w:r>
-      <w:r>
-        <w:rPr>
-          <w:color w:val="404040" w:themeColor="text1" w:themeTint="BF"/>
-        </w:rPr>
-        <w:t>development.</w:t>
       </w:r>
       <w:r>
         <w:rPr>
@@ -1009,7 +981,25 @@
         <w:rPr>
           <w:color w:val="404040" w:themeColor="text1" w:themeTint="BF"/>
         </w:rPr>
-        <w:t xml:space="preserve"> the CI process transparent for devs with improved performance and features</w:t>
+        <w:t xml:space="preserve"> the CI process transparent </w:t>
+      </w:r>
+      <w:r>
+        <w:rPr>
+          <w:color w:val="404040" w:themeColor="text1" w:themeTint="BF"/>
+        </w:rPr>
+        <w:t>with improved performance</w:t>
+      </w:r>
+      <w:r>
+        <w:rPr>
+          <w:color w:val="404040" w:themeColor="text1" w:themeTint="BF"/>
+        </w:rPr>
+        <w:t>, tools</w:t>
+      </w:r>
+      <w:r>
+        <w:rPr>
+          <w:color w:val="404040" w:themeColor="text1" w:themeTint="BF"/>
+        </w:rPr>
+        <w:t xml:space="preserve"> and features</w:t>
       </w:r>
     </w:p>
     <w:p>
@@ -1042,7 +1032,19 @@
         <w:rPr>
           <w:color w:val="404040" w:themeColor="text1" w:themeTint="BF"/>
         </w:rPr>
-        <w:t xml:space="preserve"> regression </w:t>
+        <w:t xml:space="preserve"> regression</w:t>
+      </w:r>
+      <w:r>
+        <w:rPr>
+          <w:color w:val="404040" w:themeColor="text1" w:themeTint="BF"/>
+        </w:rPr>
+        <w:t>s</w:t>
+      </w:r>
+      <w:r>
+        <w:rPr>
+          <w:color w:val="404040" w:themeColor="text1" w:themeTint="BF"/>
+        </w:rPr>
+        <w:t xml:space="preserve"> </w:t>
       </w:r>
       <w:r>
         <w:rPr>
@@ -1084,13 +1086,13 @@
         <w:rPr>
           <w:color w:val="404040" w:themeColor="text1" w:themeTint="BF"/>
         </w:rPr>
-        <w:t>automated</w:t>
-      </w:r>
-      <w:r>
-        <w:rPr>
-          <w:color w:val="404040" w:themeColor="text1" w:themeTint="BF"/>
-        </w:rPr>
-        <w:t xml:space="preserve"> core user experiences </w:t>
+        <w:t>automated UI tests and monitoring</w:t>
+      </w:r>
+      <w:r>
+        <w:rPr>
+          <w:color w:val="404040" w:themeColor="text1" w:themeTint="BF"/>
+        </w:rPr>
+        <w:t xml:space="preserve"> </w:t>
       </w:r>
     </w:p>
     <w:p>
@@ -1162,19 +1164,13 @@
         <w:rPr>
           <w:color w:val="404040" w:themeColor="text1" w:themeTint="BF"/>
         </w:rPr>
-        <w:t>Organizing</w:t>
-      </w:r>
-      <w:r>
-        <w:rPr>
-          <w:color w:val="404040" w:themeColor="text1" w:themeTint="BF"/>
-        </w:rPr>
-        <w:t xml:space="preserve"> test eff</w:t>
-      </w:r>
-      <w:r>
-        <w:rPr>
-          <w:color w:val="404040" w:themeColor="text1" w:themeTint="BF"/>
-        </w:rPr>
-        <w:t xml:space="preserve">orts to unify QA and automation process to be more efficient </w:t>
+        <w:t>Leading test efforts, raising quality with intelligent coverage across multiple test types</w:t>
+      </w:r>
+      <w:r>
+        <w:rPr>
+          <w:color w:val="404040" w:themeColor="text1" w:themeTint="BF"/>
+        </w:rPr>
+        <w:t xml:space="preserve"> </w:t>
       </w:r>
     </w:p>
     <w:p>
@@ -1826,7 +1822,25 @@
         <w:rPr>
           <w:color w:val="404040" w:themeColor="text1" w:themeTint="BF"/>
         </w:rPr>
-        <w:t>Implemented A* path-finding efficient to support thousands of agents in real time</w:t>
+        <w:t>Developed</w:t>
+      </w:r>
+      <w:r>
+        <w:rPr>
+          <w:color w:val="404040" w:themeColor="text1" w:themeTint="BF"/>
+        </w:rPr>
+        <w:t xml:space="preserve"> A* path-finding</w:t>
+      </w:r>
+      <w:r>
+        <w:rPr>
+          <w:color w:val="404040" w:themeColor="text1" w:themeTint="BF"/>
+        </w:rPr>
+        <w:t xml:space="preserve"> in C++ </w:t>
+      </w:r>
+      <w:r>
+        <w:rPr>
+          <w:color w:val="404040" w:themeColor="text1" w:themeTint="BF"/>
+        </w:rPr>
+        <w:t>efficient to support thousands of agents in real time</w:t>
       </w:r>
       <w:r>
         <w:rPr>
@@ -1869,7 +1883,27 @@
         <w:rPr>
           <w:color w:val="404040" w:themeColor="text1" w:themeTint="BF"/>
         </w:rPr>
-        <w:t>Designed and implemented compatible</w:t>
+        <w:t>Developed</w:t>
+      </w:r>
+      <w:r>
+        <w:rPr>
+          <w:color w:val="404040" w:themeColor="text1" w:themeTint="BF"/>
+        </w:rPr>
+        <w:t xml:space="preserve"> </w:t>
+      </w:r>
+      <w:r>
+        <w:rPr>
+          <w:color w:val="404040" w:themeColor="text1" w:themeTint="BF"/>
+        </w:rPr>
+        <w:t>unique and</w:t>
+      </w:r>
+      <w:bookmarkStart w:id="0" w:name="_GoBack"/>
+      <w:bookmarkEnd w:id="0"/>
+      <w:r>
+        <w:rPr>
+          <w:color w:val="404040" w:themeColor="text1" w:themeTint="BF"/>
+        </w:rPr>
+        <w:t xml:space="preserve"> compatible</w:t>
       </w:r>
       <w:r>
         <w:rPr>
@@ -1920,7 +1954,7 @@
         <w:rPr>
           <w:color w:val="404040" w:themeColor="text1" w:themeTint="BF"/>
         </w:rPr>
-        <w:t>Implemented and tested game logic, UI, and content. (More info on website)</w:t>
+        <w:t>Developed game logic, UI, and content with large customer facing focus.</w:t>
       </w:r>
       <w:r>
         <w:rPr>
@@ -2207,13 +2241,43 @@
         <w:rPr>
           <w:color w:val="404040" w:themeColor="text1" w:themeTint="BF"/>
         </w:rPr>
-        <w:t>Designed and implemented underlying logic system fo</w:t>
-      </w:r>
-      <w:r>
-        <w:rPr>
-          <w:color w:val="404040" w:themeColor="text1" w:themeTint="BF"/>
-        </w:rPr>
-        <w:t>r component based engine</w:t>
+        <w:t>Developed</w:t>
+      </w:r>
+      <w:r>
+        <w:rPr>
+          <w:color w:val="404040" w:themeColor="text1" w:themeTint="BF"/>
+        </w:rPr>
+        <w:t xml:space="preserve"> </w:t>
+      </w:r>
+      <w:r>
+        <w:rPr>
+          <w:color w:val="404040" w:themeColor="text1" w:themeTint="BF"/>
+        </w:rPr>
+        <w:t>state based</w:t>
+      </w:r>
+      <w:r>
+        <w:rPr>
+          <w:color w:val="404040" w:themeColor="text1" w:themeTint="BF"/>
+        </w:rPr>
+        <w:t xml:space="preserve"> logic system</w:t>
+      </w:r>
+      <w:r>
+        <w:rPr>
+          <w:color w:val="404040" w:themeColor="text1" w:themeTint="BF"/>
+        </w:rPr>
+        <w:t xml:space="preserve"> in C++</w:t>
+      </w:r>
+      <w:r>
+        <w:rPr>
+          <w:color w:val="404040" w:themeColor="text1" w:themeTint="BF"/>
+        </w:rPr>
+        <w:t xml:space="preserve"> </w:t>
+      </w:r>
+      <w:r>
+        <w:rPr>
+          <w:color w:val="404040" w:themeColor="text1" w:themeTint="BF"/>
+        </w:rPr>
+        <w:t>to flexibly support game, AI, and GUI logic</w:t>
       </w:r>
       <w:r>
         <w:rPr>
@@ -2250,7 +2314,37 @@
         <w:rPr>
           <w:color w:val="404040" w:themeColor="text1" w:themeTint="BF"/>
         </w:rPr>
-        <w:t xml:space="preserve">Designed and implemented underlying UI system as well as content. </w:t>
+        <w:t xml:space="preserve">Developed </w:t>
+      </w:r>
+      <w:r>
+        <w:rPr>
+          <w:color w:val="404040" w:themeColor="text1" w:themeTint="BF"/>
+        </w:rPr>
+        <w:t>UI system</w:t>
+      </w:r>
+      <w:r>
+        <w:rPr>
+          <w:color w:val="404040" w:themeColor="text1" w:themeTint="BF"/>
+        </w:rPr>
+        <w:t xml:space="preserve"> and tools</w:t>
+      </w:r>
+      <w:r>
+        <w:rPr>
+          <w:color w:val="404040" w:themeColor="text1" w:themeTint="BF"/>
+        </w:rPr>
+        <w:t xml:space="preserve"> </w:t>
+      </w:r>
+      <w:r>
+        <w:rPr>
+          <w:color w:val="404040" w:themeColor="text1" w:themeTint="BF"/>
+        </w:rPr>
+        <w:t>in C++ to create a GUI enjoyed by all</w:t>
+      </w:r>
+      <w:r>
+        <w:rPr>
+          <w:color w:val="404040" w:themeColor="text1" w:themeTint="BF"/>
+        </w:rPr>
+        <w:t xml:space="preserve"> </w:t>
       </w:r>
     </w:p>
     <w:p>
@@ -3520,6 +3614,7 @@
   <w:style w:type="character" w:default="1" w:styleId="DefaultParagraphFont">
     <w:name w:val="Default Paragraph Font"/>
     <w:uiPriority w:val="1"/>
+    <w:semiHidden/>
     <w:unhideWhenUsed/>
   </w:style>
   <w:style w:type="table" w:default="1" w:styleId="TableNormal">
@@ -3972,7 +4067,7 @@
 </file>
 
 <file path=customXml/itemProps1.xml><?xml version="1.0" encoding="utf-8"?>
-<ds:datastoreItem xmlns:ds="http://schemas.openxmlformats.org/officeDocument/2006/customXml" ds:itemID="{84FC7C12-3C74-4F51-B427-7AC7FC498186}">
+<ds:datastoreItem xmlns:ds="http://schemas.openxmlformats.org/officeDocument/2006/customXml" ds:itemID="{D8706B11-B6AF-49B2-AA45-9708BEE56286}">
   <ds:schemaRefs>
     <ds:schemaRef ds:uri="http://schemas.openxmlformats.org/officeDocument/2006/bibliography"/>
   </ds:schemaRefs>

</xml_diff>

<commit_message>
add linkedin url to resume
</commit_message>
<xml_diff>
--- a/docs/Adam_Estela_Resume.docx
+++ b/docs/Adam_Estela_Resume.docx
@@ -6,10 +6,9 @@
       <w:pPr>
         <w:pStyle w:val="NoSpacing"/>
         <w:rPr>
-          <w:b/>
-          <w:color w:val="FF0000"/>
-          <w:sz w:val="24"/>
-          <w:szCs w:val="24"/>
+          <w:color w:val="000000" w:themeColor="text1"/>
+          <w:sz w:val="20"/>
+          <w:szCs w:val="20"/>
         </w:rPr>
       </w:pPr>
       <w:r>
@@ -117,6 +116,59 @@
         </w:rPr>
         <w:t>AdamEstelaResume.azurewebsites.net</w:t>
       </w:r>
+      <w:r>
+        <w:rPr>
+          <w:b/>
+          <w:color w:val="FF0000"/>
+          <w:sz w:val="24"/>
+          <w:szCs w:val="24"/>
+        </w:rPr>
+        <w:tab/>
+      </w:r>
+      <w:r>
+        <w:rPr>
+          <w:b/>
+          <w:color w:val="FF0000"/>
+          <w:sz w:val="24"/>
+          <w:szCs w:val="24"/>
+        </w:rPr>
+        <w:tab/>
+      </w:r>
+      <w:r>
+        <w:rPr>
+          <w:b/>
+          <w:color w:val="FF0000"/>
+          <w:sz w:val="24"/>
+          <w:szCs w:val="24"/>
+        </w:rPr>
+        <w:tab/>
+      </w:r>
+      <w:r>
+        <w:rPr>
+          <w:b/>
+          <w:color w:val="FF0000"/>
+          <w:sz w:val="24"/>
+          <w:szCs w:val="24"/>
+        </w:rPr>
+        <w:tab/>
+      </w:r>
+      <w:r>
+        <w:rPr>
+          <w:b/>
+          <w:color w:val="FF0000"/>
+          <w:sz w:val="24"/>
+          <w:szCs w:val="24"/>
+        </w:rPr>
+        <w:tab/>
+      </w:r>
+      <w:r>
+        <w:rPr>
+          <w:color w:val="000000" w:themeColor="text1"/>
+          <w:sz w:val="20"/>
+          <w:szCs w:val="20"/>
+        </w:rPr>
+        <w:t>1321 Minor Ave #B504</w:t>
+      </w:r>
     </w:p>
     <w:p>
       <w:pPr>
@@ -131,21 +183,21 @@
           <w:sz w:val="20"/>
           <w:szCs w:val="20"/>
         </w:rPr>
-        <w:t>1321 Minor Ave</w:t>
+        <w:t>linkedin.com/pub/adam-estela/46/1ba/509</w:t>
       </w:r>
       <w:r>
         <w:rPr>
           <w:sz w:val="20"/>
           <w:szCs w:val="20"/>
         </w:rPr>
-        <w:t xml:space="preserve"> #B</w:t>
+        <w:tab/>
       </w:r>
       <w:r>
         <w:rPr>
           <w:sz w:val="20"/>
           <w:szCs w:val="20"/>
         </w:rPr>
-        <w:t>504</w:t>
+        <w:tab/>
       </w:r>
       <w:r>
         <w:rPr>
@@ -174,14 +226,27 @@
           <w:szCs w:val="20"/>
         </w:rPr>
         <w:tab/>
-      </w:r>
-      <w:r>
+        <w:t>Seattle, WA 98101</w:t>
+      </w:r>
+    </w:p>
+    <w:p>
+      <w:pPr>
+        <w:pStyle w:val="NoSpacing"/>
         <w:rPr>
           <w:sz w:val="20"/>
           <w:szCs w:val="20"/>
         </w:rPr>
-        <w:tab/>
-      </w:r>
+      </w:pPr>
+      <w:hyperlink r:id="rId8" w:history="1">
+        <w:r>
+          <w:rPr>
+            <w:rStyle w:val="Hyperlink"/>
+            <w:sz w:val="20"/>
+            <w:szCs w:val="20"/>
+          </w:rPr>
+          <w:t>adamestela@gmail.com</w:t>
+        </w:r>
+      </w:hyperlink>
       <w:r>
         <w:rPr>
           <w:sz w:val="20"/>
@@ -208,98 +273,36 @@
           <w:sz w:val="20"/>
           <w:szCs w:val="20"/>
         </w:rPr>
-        <w:t>509 - 494 - 4676</w:t>
+        <w:tab/>
       </w:r>
       <w:r>
         <w:rPr>
           <w:sz w:val="20"/>
           <w:szCs w:val="20"/>
         </w:rPr>
-        <w:br/>
+        <w:tab/>
       </w:r>
       <w:r>
         <w:rPr>
           <w:sz w:val="20"/>
           <w:szCs w:val="20"/>
         </w:rPr>
-        <w:t>Seattle</w:t>
+        <w:tab/>
       </w:r>
       <w:r>
         <w:rPr>
           <w:sz w:val="20"/>
           <w:szCs w:val="20"/>
         </w:rPr>
-        <w:t xml:space="preserve">, WA </w:t>
+        <w:tab/>
       </w:r>
       <w:r>
         <w:rPr>
           <w:sz w:val="20"/>
           <w:szCs w:val="20"/>
         </w:rPr>
-        <w:t>98101</w:t>
-      </w:r>
-      <w:r>
-        <w:rPr>
-          <w:sz w:val="20"/>
-          <w:szCs w:val="20"/>
-        </w:rPr>
-        <w:tab/>
-      </w:r>
-      <w:r>
-        <w:rPr>
-          <w:sz w:val="20"/>
-          <w:szCs w:val="20"/>
-        </w:rPr>
-        <w:tab/>
-      </w:r>
-      <w:r>
-        <w:rPr>
-          <w:sz w:val="20"/>
-          <w:szCs w:val="20"/>
-        </w:rPr>
-        <w:tab/>
-      </w:r>
-      <w:r>
-        <w:rPr>
-          <w:sz w:val="20"/>
-          <w:szCs w:val="20"/>
-        </w:rPr>
-        <w:tab/>
-      </w:r>
-      <w:r>
-        <w:rPr>
-          <w:sz w:val="20"/>
-          <w:szCs w:val="20"/>
-        </w:rPr>
-        <w:tab/>
-      </w:r>
-      <w:r>
-        <w:rPr>
-          <w:sz w:val="20"/>
-          <w:szCs w:val="20"/>
-        </w:rPr>
-        <w:tab/>
-      </w:r>
-      <w:r>
-        <w:rPr>
-          <w:sz w:val="20"/>
-          <w:szCs w:val="20"/>
-        </w:rPr>
-        <w:tab/>
-      </w:r>
-      <w:r>
-        <w:rPr>
-          <w:sz w:val="20"/>
-          <w:szCs w:val="20"/>
-        </w:rPr>
-        <w:tab/>
-      </w:r>
-      <w:r>
-        <w:rPr>
-          <w:sz w:val="20"/>
-          <w:szCs w:val="20"/>
-        </w:rPr>
-        <w:t>adamestela@gmail.com</w:t>
+        <w:tab/>
+        <w:t>509 – 494 - 4676</w:t>
       </w:r>
     </w:p>
     <w:p>
@@ -1593,7 +1596,7 @@
                                 </pic:cNvPicPr>
                               </pic:nvPicPr>
                               <pic:blipFill>
-                                <a:blip r:embed="rId8"/>
+                                <a:blip r:embed="rId9"/>
                                 <a:srcRect/>
                                 <a:stretch>
                                   <a:fillRect/>
@@ -1895,528 +1898,516 @@
         <w:rPr>
           <w:color w:val="404040" w:themeColor="text1" w:themeTint="BF"/>
         </w:rPr>
-        <w:t>unique and</w:t>
+        <w:t>unique and compatible</w:t>
+      </w:r>
+      <w:r>
+        <w:rPr>
+          <w:color w:val="404040" w:themeColor="text1" w:themeTint="BF"/>
+        </w:rPr>
+        <w:t xml:space="preserve"> AI behaviors that allow strategic growth</w:t>
+      </w:r>
+    </w:p>
+    <w:p>
+      <w:pPr>
+        <w:pStyle w:val="NoSpacing"/>
+        <w:rPr>
+          <w:color w:val="404040" w:themeColor="text1" w:themeTint="BF"/>
+        </w:rPr>
+      </w:pPr>
+      <w:r>
+        <w:rPr>
+          <w:color w:val="404040" w:themeColor="text1" w:themeTint="BF"/>
+        </w:rPr>
+        <w:tab/>
+      </w:r>
+      <w:r>
+        <w:rPr>
+          <w:color w:val="404040" w:themeColor="text1" w:themeTint="BF"/>
+        </w:rPr>
+        <w:tab/>
+        <w:t xml:space="preserve">    </w:t>
+      </w:r>
+      <w:r>
+        <w:rPr>
+          <w:color w:val="404040" w:themeColor="text1" w:themeTint="BF"/>
+        </w:rPr>
+        <w:t>●</w:t>
+      </w:r>
+      <w:r>
+        <w:rPr>
+          <w:color w:val="404040" w:themeColor="text1" w:themeTint="BF"/>
+        </w:rPr>
+        <w:t xml:space="preserve"> </w:t>
+      </w:r>
+      <w:r>
+        <w:rPr>
+          <w:color w:val="404040" w:themeColor="text1" w:themeTint="BF"/>
+        </w:rPr>
+        <w:t xml:space="preserve"> </w:t>
+      </w:r>
+      <w:r>
+        <w:rPr>
+          <w:color w:val="404040" w:themeColor="text1" w:themeTint="BF"/>
+        </w:rPr>
+        <w:t>Developed game logic, UI, and content with large customer facing focus.</w:t>
+      </w:r>
+      <w:r>
+        <w:rPr>
+          <w:color w:val="404040" w:themeColor="text1" w:themeTint="BF"/>
+        </w:rPr>
+        <w:t xml:space="preserve"> </w:t>
+      </w:r>
+    </w:p>
+    <w:p>
+      <w:pPr>
+        <w:pStyle w:val="NoSpacing"/>
+        <w:rPr>
+          <w:color w:val="7F7F7F" w:themeColor="text1" w:themeTint="80"/>
+          <w:sz w:val="24"/>
+          <w:szCs w:val="24"/>
+        </w:rPr>
+      </w:pPr>
+      <w:r>
+        <w:rPr>
+          <w:color w:val="A6A6A6" w:themeColor="background1" w:themeShade="A6"/>
+          <w:sz w:val="24"/>
+          <w:szCs w:val="24"/>
+        </w:rPr>
+        <w:tab/>
+      </w:r>
+      <w:r>
+        <w:rPr>
+          <w:color w:val="A6A6A6" w:themeColor="background1" w:themeShade="A6"/>
+          <w:sz w:val="24"/>
+          <w:szCs w:val="24"/>
+        </w:rPr>
+        <w:tab/>
+      </w:r>
+      <w:r>
+        <w:rPr>
+          <w:color w:val="A6A6A6" w:themeColor="background1" w:themeShade="A6"/>
+          <w:sz w:val="24"/>
+          <w:szCs w:val="24"/>
+        </w:rPr>
+        <w:tab/>
+      </w:r>
+      <w:r>
+        <w:rPr>
+          <w:color w:val="A6A6A6" w:themeColor="background1" w:themeShade="A6"/>
+          <w:sz w:val="24"/>
+          <w:szCs w:val="24"/>
+        </w:rPr>
+        <w:tab/>
+      </w:r>
+      <w:r>
+        <w:rPr>
+          <w:color w:val="A6A6A6" w:themeColor="background1" w:themeShade="A6"/>
+          <w:sz w:val="24"/>
+          <w:szCs w:val="24"/>
+        </w:rPr>
+        <w:tab/>
+      </w:r>
+      <w:r>
+        <w:rPr>
+          <w:color w:val="A6A6A6" w:themeColor="background1" w:themeShade="A6"/>
+          <w:sz w:val="24"/>
+          <w:szCs w:val="24"/>
+        </w:rPr>
+        <w:tab/>
+      </w:r>
+    </w:p>
+    <w:p>
+      <w:pPr>
+        <w:pStyle w:val="NoSpacing"/>
+        <w:rPr>
+          <w:color w:val="404040" w:themeColor="text1" w:themeTint="BF"/>
+        </w:rPr>
+      </w:pPr>
+      <w:r>
+        <w:rPr>
+          <w:b/>
+          <w:sz w:val="24"/>
+          <w:szCs w:val="24"/>
+        </w:rPr>
+        <w:tab/>
+      </w:r>
+      <w:r>
+        <w:rPr>
+          <w:b/>
+          <w:sz w:val="24"/>
+          <w:szCs w:val="24"/>
+        </w:rPr>
+        <w:tab/>
+      </w:r>
+      <w:r>
+        <w:rPr>
+          <w:b/>
+          <w:sz w:val="24"/>
+          <w:szCs w:val="24"/>
+        </w:rPr>
+        <w:t>Wub Wub Racer Magic</w:t>
+      </w:r>
+      <w:r>
+        <w:rPr>
+          <w:sz w:val="24"/>
+          <w:szCs w:val="24"/>
+        </w:rPr>
+        <w:t xml:space="preserve">, </w:t>
+      </w:r>
+      <w:r>
+        <w:rPr>
+          <w:sz w:val="24"/>
+          <w:szCs w:val="24"/>
+        </w:rPr>
+        <w:t xml:space="preserve">2012 - </w:t>
+      </w:r>
+      <w:r>
+        <w:rPr>
+          <w:sz w:val="24"/>
+          <w:szCs w:val="24"/>
+        </w:rPr>
+        <w:t>2013</w:t>
+      </w:r>
+      <w:r>
+        <w:rPr>
+          <w:sz w:val="24"/>
+          <w:szCs w:val="24"/>
+        </w:rPr>
+        <w:t xml:space="preserve"> -- </w:t>
+      </w:r>
+      <w:r>
+        <w:rPr>
+          <w:sz w:val="24"/>
+          <w:szCs w:val="24"/>
+        </w:rPr>
+        <w:t xml:space="preserve"> </w:t>
+      </w:r>
+      <w:r>
+        <w:rPr>
+          <w:sz w:val="24"/>
+          <w:szCs w:val="24"/>
+        </w:rPr>
+        <w:t>AI, UI, game</w:t>
+      </w:r>
+      <w:r>
+        <w:rPr>
+          <w:sz w:val="24"/>
+          <w:szCs w:val="24"/>
+        </w:rPr>
+        <w:t>-</w:t>
+      </w:r>
+      <w:r>
+        <w:rPr>
+          <w:sz w:val="24"/>
+          <w:szCs w:val="24"/>
+        </w:rPr>
+        <w:t>play, engine.</w:t>
+      </w:r>
+      <w:r>
+        <w:rPr>
+          <w:sz w:val="24"/>
+          <w:szCs w:val="24"/>
+        </w:rPr>
+        <w:br/>
+      </w:r>
+      <w:r>
+        <w:rPr>
+          <w:sz w:val="24"/>
+          <w:szCs w:val="24"/>
+        </w:rPr>
+        <w:tab/>
+      </w:r>
+      <w:r>
+        <w:rPr>
+          <w:color w:val="404040" w:themeColor="text1" w:themeTint="BF"/>
+          <w:sz w:val="24"/>
+          <w:szCs w:val="24"/>
+        </w:rPr>
+        <w:tab/>
+      </w:r>
+      <w:r>
+        <w:rPr>
+          <w:color w:val="404040" w:themeColor="text1" w:themeTint="BF"/>
+        </w:rPr>
+        <w:t xml:space="preserve">    ●</w:t>
+      </w:r>
+      <w:r>
+        <w:rPr>
+          <w:color w:val="404040" w:themeColor="text1" w:themeTint="BF"/>
+        </w:rPr>
+        <w:t xml:space="preserve"> </w:t>
+      </w:r>
+      <w:r>
+        <w:rPr>
+          <w:color w:val="404040" w:themeColor="text1" w:themeTint="BF"/>
+        </w:rPr>
+        <w:t xml:space="preserve"> </w:t>
+      </w:r>
+      <w:r>
+        <w:rPr>
+          <w:color w:val="404040" w:themeColor="text1" w:themeTint="BF"/>
+        </w:rPr>
+        <w:t xml:space="preserve">Created AI behaviors for airplanes to follow a target, lead a race, and determine </w:t>
+      </w:r>
+      <w:r>
+        <w:rPr>
+          <w:color w:val="404040" w:themeColor="text1" w:themeTint="BF"/>
+        </w:rPr>
+        <w:tab/>
+      </w:r>
+      <w:r>
+        <w:rPr>
+          <w:color w:val="404040" w:themeColor="text1" w:themeTint="BF"/>
+        </w:rPr>
+        <w:tab/>
+        <w:t xml:space="preserve">       </w:t>
+      </w:r>
+      <w:r>
+        <w:rPr>
+          <w:color w:val="404040" w:themeColor="text1" w:themeTint="BF"/>
+        </w:rPr>
+        <w:t xml:space="preserve"> </w:t>
+      </w:r>
+      <w:r>
+        <w:rPr>
+          <w:color w:val="404040" w:themeColor="text1" w:themeTint="BF"/>
+        </w:rPr>
+        <w:tab/>
+        <w:t xml:space="preserve">        </w:t>
+      </w:r>
+      <w:r>
+        <w:rPr>
+          <w:color w:val="404040" w:themeColor="text1" w:themeTint="BF"/>
+        </w:rPr>
+        <w:t xml:space="preserve"> </w:t>
+      </w:r>
+      <w:r>
+        <w:rPr>
+          <w:color w:val="404040" w:themeColor="text1" w:themeTint="BF"/>
+        </w:rPr>
+        <w:t>leader (</w:t>
+      </w:r>
+      <w:r>
+        <w:rPr>
+          <w:color w:val="404040" w:themeColor="text1" w:themeTint="BF"/>
+        </w:rPr>
+        <w:t>deprecated</w:t>
+      </w:r>
+      <w:r>
+        <w:rPr>
+          <w:color w:val="404040" w:themeColor="text1" w:themeTint="BF"/>
+        </w:rPr>
+        <w:t>)</w:t>
+      </w:r>
+    </w:p>
+    <w:p>
+      <w:pPr>
+        <w:pStyle w:val="NoSpacing"/>
+        <w:rPr>
+          <w:color w:val="404040" w:themeColor="text1" w:themeTint="BF"/>
+        </w:rPr>
+      </w:pPr>
+      <w:r>
+        <w:rPr>
+          <w:color w:val="404040" w:themeColor="text1" w:themeTint="BF"/>
+        </w:rPr>
+        <w:tab/>
+      </w:r>
+      <w:r>
+        <w:rPr>
+          <w:color w:val="404040" w:themeColor="text1" w:themeTint="BF"/>
+        </w:rPr>
+        <w:tab/>
+        <w:t xml:space="preserve">    ●</w:t>
+      </w:r>
+      <w:r>
+        <w:rPr>
+          <w:color w:val="404040" w:themeColor="text1" w:themeTint="BF"/>
+        </w:rPr>
+        <w:t xml:space="preserve"> </w:t>
+      </w:r>
+      <w:r>
+        <w:rPr>
+          <w:color w:val="404040" w:themeColor="text1" w:themeTint="BF"/>
+        </w:rPr>
+        <w:t xml:space="preserve"> </w:t>
+      </w:r>
+      <w:r>
+        <w:rPr>
+          <w:color w:val="404040" w:themeColor="text1" w:themeTint="BF"/>
+        </w:rPr>
+        <w:t>Developed</w:t>
+      </w:r>
+      <w:r>
+        <w:rPr>
+          <w:color w:val="404040" w:themeColor="text1" w:themeTint="BF"/>
+        </w:rPr>
+        <w:t xml:space="preserve"> </w:t>
+      </w:r>
+      <w:r>
+        <w:rPr>
+          <w:color w:val="404040" w:themeColor="text1" w:themeTint="BF"/>
+        </w:rPr>
+        <w:t>state based</w:t>
+      </w:r>
+      <w:r>
+        <w:rPr>
+          <w:color w:val="404040" w:themeColor="text1" w:themeTint="BF"/>
+        </w:rPr>
+        <w:t xml:space="preserve"> logic system</w:t>
+      </w:r>
+      <w:r>
+        <w:rPr>
+          <w:color w:val="404040" w:themeColor="text1" w:themeTint="BF"/>
+        </w:rPr>
+        <w:t xml:space="preserve"> in C++</w:t>
+      </w:r>
+      <w:r>
+        <w:rPr>
+          <w:color w:val="404040" w:themeColor="text1" w:themeTint="BF"/>
+        </w:rPr>
+        <w:t xml:space="preserve"> </w:t>
+      </w:r>
+      <w:r>
+        <w:rPr>
+          <w:color w:val="404040" w:themeColor="text1" w:themeTint="BF"/>
+        </w:rPr>
+        <w:t>to flexibly support game, AI, and GUI logic</w:t>
+      </w:r>
+      <w:r>
+        <w:rPr>
+          <w:color w:val="404040" w:themeColor="text1" w:themeTint="BF"/>
+        </w:rPr>
+        <w:br/>
+      </w:r>
+      <w:r>
+        <w:rPr>
+          <w:color w:val="404040" w:themeColor="text1" w:themeTint="BF"/>
+        </w:rPr>
+        <w:tab/>
+      </w:r>
+      <w:r>
+        <w:rPr>
+          <w:color w:val="404040" w:themeColor="text1" w:themeTint="BF"/>
+        </w:rPr>
+        <w:tab/>
+        <w:t xml:space="preserve">    ●</w:t>
+      </w:r>
+      <w:r>
+        <w:rPr>
+          <w:color w:val="404040" w:themeColor="text1" w:themeTint="BF"/>
+        </w:rPr>
+        <w:t xml:space="preserve"> </w:t>
+      </w:r>
+      <w:r>
+        <w:rPr>
+          <w:color w:val="404040" w:themeColor="text1" w:themeTint="BF"/>
+        </w:rPr>
+        <w:t xml:space="preserve"> </w:t>
+      </w:r>
+      <w:r>
+        <w:rPr>
+          <w:color w:val="404040" w:themeColor="text1" w:themeTint="BF"/>
+        </w:rPr>
+        <w:t xml:space="preserve">Developed </w:t>
+      </w:r>
+      <w:r>
+        <w:rPr>
+          <w:color w:val="404040" w:themeColor="text1" w:themeTint="BF"/>
+        </w:rPr>
+        <w:t>UI system</w:t>
+      </w:r>
+      <w:r>
+        <w:rPr>
+          <w:color w:val="404040" w:themeColor="text1" w:themeTint="BF"/>
+        </w:rPr>
+        <w:t xml:space="preserve"> and tools</w:t>
+      </w:r>
+      <w:r>
+        <w:rPr>
+          <w:color w:val="404040" w:themeColor="text1" w:themeTint="BF"/>
+        </w:rPr>
+        <w:t xml:space="preserve"> </w:t>
+      </w:r>
+      <w:r>
+        <w:rPr>
+          <w:color w:val="404040" w:themeColor="text1" w:themeTint="BF"/>
+        </w:rPr>
+        <w:t>in C++ to create a GUI enjoyed by all</w:t>
+      </w:r>
+      <w:r>
+        <w:rPr>
+          <w:color w:val="404040" w:themeColor="text1" w:themeTint="BF"/>
+        </w:rPr>
+        <w:t xml:space="preserve"> </w:t>
+      </w:r>
+    </w:p>
+    <w:p>
+      <w:pPr>
+        <w:pStyle w:val="NoSpacing"/>
+        <w:rPr>
+          <w:sz w:val="24"/>
+          <w:szCs w:val="24"/>
+        </w:rPr>
+      </w:pPr>
+    </w:p>
+    <w:p>
+      <w:pPr>
+        <w:pStyle w:val="Default"/>
+        <w:ind w:left="720" w:hanging="720"/>
+        <w:rPr>
+          <w:color w:val="000000" w:themeColor="text1"/>
+          <w:sz w:val="22"/>
+          <w:szCs w:val="22"/>
+        </w:rPr>
+      </w:pPr>
+      <w:r>
+        <w:rPr>
+          <w:b/>
+        </w:rPr>
+        <w:t>Availability</w:t>
+      </w:r>
+      <w:r>
+        <w:rPr>
+          <w:b/>
+        </w:rPr>
+        <w:tab/>
+      </w:r>
+      <w:r>
+        <w:rPr>
+          <w:color w:val="404040" w:themeColor="text1" w:themeTint="BF"/>
+          <w:sz w:val="22"/>
+          <w:szCs w:val="22"/>
+        </w:rPr>
+        <w:t>To be discussed.</w:t>
+      </w:r>
+      <w:r>
+        <w:rPr>
+          <w:color w:val="404040" w:themeColor="text1" w:themeTint="BF"/>
+          <w:sz w:val="22"/>
+          <w:szCs w:val="22"/>
+        </w:rPr>
+        <w:br/>
+      </w:r>
+      <w:r>
+        <w:rPr>
+          <w:color w:val="404040" w:themeColor="text1" w:themeTint="BF"/>
+          <w:sz w:val="22"/>
+          <w:szCs w:val="22"/>
+        </w:rPr>
+        <w:tab/>
+        <w:t>Fo</w:t>
+      </w:r>
+      <w:r>
+        <w:rPr>
+          <w:color w:val="404040" w:themeColor="text1" w:themeTint="BF"/>
+          <w:sz w:val="22"/>
+          <w:szCs w:val="22"/>
+        </w:rPr>
+        <w:t>r more information please visit my personal site and LinkedIn.</w:t>
       </w:r>
       <w:bookmarkStart w:id="0" w:name="_GoBack"/>
       <w:bookmarkEnd w:id="0"/>
-      <w:r>
-        <w:rPr>
-          <w:color w:val="404040" w:themeColor="text1" w:themeTint="BF"/>
-        </w:rPr>
-        <w:t xml:space="preserve"> compatible</w:t>
-      </w:r>
-      <w:r>
-        <w:rPr>
-          <w:color w:val="404040" w:themeColor="text1" w:themeTint="BF"/>
-        </w:rPr>
-        <w:t xml:space="preserve"> AI behaviors that allow strategic growth</w:t>
-      </w:r>
-    </w:p>
-    <w:p>
-      <w:pPr>
-        <w:pStyle w:val="NoSpacing"/>
-        <w:rPr>
-          <w:color w:val="404040" w:themeColor="text1" w:themeTint="BF"/>
-        </w:rPr>
-      </w:pPr>
-      <w:r>
-        <w:rPr>
-          <w:color w:val="404040" w:themeColor="text1" w:themeTint="BF"/>
-        </w:rPr>
-        <w:tab/>
-      </w:r>
-      <w:r>
-        <w:rPr>
-          <w:color w:val="404040" w:themeColor="text1" w:themeTint="BF"/>
-        </w:rPr>
-        <w:tab/>
-        <w:t xml:space="preserve">    </w:t>
-      </w:r>
-      <w:r>
-        <w:rPr>
-          <w:color w:val="404040" w:themeColor="text1" w:themeTint="BF"/>
-        </w:rPr>
-        <w:t>●</w:t>
-      </w:r>
-      <w:r>
-        <w:rPr>
-          <w:color w:val="404040" w:themeColor="text1" w:themeTint="BF"/>
-        </w:rPr>
-        <w:t xml:space="preserve"> </w:t>
-      </w:r>
-      <w:r>
-        <w:rPr>
-          <w:color w:val="404040" w:themeColor="text1" w:themeTint="BF"/>
-        </w:rPr>
-        <w:t xml:space="preserve"> </w:t>
-      </w:r>
-      <w:r>
-        <w:rPr>
-          <w:color w:val="404040" w:themeColor="text1" w:themeTint="BF"/>
-        </w:rPr>
-        <w:t>Developed game logic, UI, and content with large customer facing focus.</w:t>
-      </w:r>
-      <w:r>
-        <w:rPr>
-          <w:color w:val="404040" w:themeColor="text1" w:themeTint="BF"/>
-        </w:rPr>
-        <w:t xml:space="preserve"> </w:t>
-      </w:r>
-    </w:p>
-    <w:p>
-      <w:pPr>
-        <w:pStyle w:val="NoSpacing"/>
-        <w:rPr>
-          <w:color w:val="7F7F7F" w:themeColor="text1" w:themeTint="80"/>
-          <w:sz w:val="24"/>
-          <w:szCs w:val="24"/>
-        </w:rPr>
-      </w:pPr>
-      <w:r>
-        <w:rPr>
-          <w:color w:val="A6A6A6" w:themeColor="background1" w:themeShade="A6"/>
-          <w:sz w:val="24"/>
-          <w:szCs w:val="24"/>
-        </w:rPr>
-        <w:tab/>
-      </w:r>
-      <w:r>
-        <w:rPr>
-          <w:color w:val="A6A6A6" w:themeColor="background1" w:themeShade="A6"/>
-          <w:sz w:val="24"/>
-          <w:szCs w:val="24"/>
-        </w:rPr>
-        <w:tab/>
-      </w:r>
-      <w:r>
-        <w:rPr>
-          <w:color w:val="A6A6A6" w:themeColor="background1" w:themeShade="A6"/>
-          <w:sz w:val="24"/>
-          <w:szCs w:val="24"/>
-        </w:rPr>
-        <w:tab/>
-      </w:r>
-      <w:r>
-        <w:rPr>
-          <w:color w:val="A6A6A6" w:themeColor="background1" w:themeShade="A6"/>
-          <w:sz w:val="24"/>
-          <w:szCs w:val="24"/>
-        </w:rPr>
-        <w:tab/>
-      </w:r>
-      <w:r>
-        <w:rPr>
-          <w:color w:val="A6A6A6" w:themeColor="background1" w:themeShade="A6"/>
-          <w:sz w:val="24"/>
-          <w:szCs w:val="24"/>
-        </w:rPr>
-        <w:tab/>
-      </w:r>
-      <w:r>
-        <w:rPr>
-          <w:color w:val="A6A6A6" w:themeColor="background1" w:themeShade="A6"/>
-          <w:sz w:val="24"/>
-          <w:szCs w:val="24"/>
-        </w:rPr>
-        <w:tab/>
-      </w:r>
-    </w:p>
-    <w:p>
-      <w:pPr>
-        <w:pStyle w:val="NoSpacing"/>
-        <w:rPr>
-          <w:color w:val="404040" w:themeColor="text1" w:themeTint="BF"/>
-        </w:rPr>
-      </w:pPr>
-      <w:r>
-        <w:rPr>
-          <w:b/>
-          <w:sz w:val="24"/>
-          <w:szCs w:val="24"/>
-        </w:rPr>
-        <w:tab/>
-      </w:r>
-      <w:r>
-        <w:rPr>
-          <w:b/>
-          <w:sz w:val="24"/>
-          <w:szCs w:val="24"/>
-        </w:rPr>
-        <w:tab/>
-      </w:r>
-      <w:r>
-        <w:rPr>
-          <w:b/>
-          <w:sz w:val="24"/>
-          <w:szCs w:val="24"/>
-        </w:rPr>
-        <w:t>Wub Wub Racer Magic</w:t>
-      </w:r>
-      <w:r>
-        <w:rPr>
-          <w:sz w:val="24"/>
-          <w:szCs w:val="24"/>
-        </w:rPr>
-        <w:t xml:space="preserve">, </w:t>
-      </w:r>
-      <w:r>
-        <w:rPr>
-          <w:sz w:val="24"/>
-          <w:szCs w:val="24"/>
-        </w:rPr>
-        <w:t xml:space="preserve">2012 - </w:t>
-      </w:r>
-      <w:r>
-        <w:rPr>
-          <w:sz w:val="24"/>
-          <w:szCs w:val="24"/>
-        </w:rPr>
-        <w:t>2013</w:t>
-      </w:r>
-      <w:r>
-        <w:rPr>
-          <w:sz w:val="24"/>
-          <w:szCs w:val="24"/>
-        </w:rPr>
-        <w:t xml:space="preserve"> -- </w:t>
-      </w:r>
-      <w:r>
-        <w:rPr>
-          <w:sz w:val="24"/>
-          <w:szCs w:val="24"/>
-        </w:rPr>
-        <w:t xml:space="preserve"> </w:t>
-      </w:r>
-      <w:r>
-        <w:rPr>
-          <w:sz w:val="24"/>
-          <w:szCs w:val="24"/>
-        </w:rPr>
-        <w:t>AI, UI, game</w:t>
-      </w:r>
-      <w:r>
-        <w:rPr>
-          <w:sz w:val="24"/>
-          <w:szCs w:val="24"/>
-        </w:rPr>
-        <w:t>-</w:t>
-      </w:r>
-      <w:r>
-        <w:rPr>
-          <w:sz w:val="24"/>
-          <w:szCs w:val="24"/>
-        </w:rPr>
-        <w:t>play, engine.</w:t>
-      </w:r>
-      <w:r>
-        <w:rPr>
-          <w:sz w:val="24"/>
-          <w:szCs w:val="24"/>
-        </w:rPr>
-        <w:br/>
-      </w:r>
-      <w:r>
-        <w:rPr>
-          <w:sz w:val="24"/>
-          <w:szCs w:val="24"/>
-        </w:rPr>
-        <w:tab/>
-      </w:r>
-      <w:r>
-        <w:rPr>
-          <w:color w:val="404040" w:themeColor="text1" w:themeTint="BF"/>
-          <w:sz w:val="24"/>
-          <w:szCs w:val="24"/>
-        </w:rPr>
-        <w:tab/>
-      </w:r>
-      <w:r>
-        <w:rPr>
-          <w:color w:val="404040" w:themeColor="text1" w:themeTint="BF"/>
-        </w:rPr>
-        <w:t xml:space="preserve">    ●</w:t>
-      </w:r>
-      <w:r>
-        <w:rPr>
-          <w:color w:val="404040" w:themeColor="text1" w:themeTint="BF"/>
-        </w:rPr>
-        <w:t xml:space="preserve"> </w:t>
-      </w:r>
-      <w:r>
-        <w:rPr>
-          <w:color w:val="404040" w:themeColor="text1" w:themeTint="BF"/>
-        </w:rPr>
-        <w:t xml:space="preserve"> </w:t>
-      </w:r>
-      <w:r>
-        <w:rPr>
-          <w:color w:val="404040" w:themeColor="text1" w:themeTint="BF"/>
-        </w:rPr>
-        <w:t xml:space="preserve">Created AI behaviors for airplanes to follow a target, lead a race, and determine </w:t>
-      </w:r>
-      <w:r>
-        <w:rPr>
-          <w:color w:val="404040" w:themeColor="text1" w:themeTint="BF"/>
-        </w:rPr>
-        <w:tab/>
-      </w:r>
-      <w:r>
-        <w:rPr>
-          <w:color w:val="404040" w:themeColor="text1" w:themeTint="BF"/>
-        </w:rPr>
-        <w:tab/>
-        <w:t xml:space="preserve">       </w:t>
-      </w:r>
-      <w:r>
-        <w:rPr>
-          <w:color w:val="404040" w:themeColor="text1" w:themeTint="BF"/>
-        </w:rPr>
-        <w:t xml:space="preserve"> </w:t>
-      </w:r>
-      <w:r>
-        <w:rPr>
-          <w:color w:val="404040" w:themeColor="text1" w:themeTint="BF"/>
-        </w:rPr>
-        <w:tab/>
-        <w:t xml:space="preserve">        </w:t>
-      </w:r>
-      <w:r>
-        <w:rPr>
-          <w:color w:val="404040" w:themeColor="text1" w:themeTint="BF"/>
-        </w:rPr>
-        <w:t xml:space="preserve"> </w:t>
-      </w:r>
-      <w:r>
-        <w:rPr>
-          <w:color w:val="404040" w:themeColor="text1" w:themeTint="BF"/>
-        </w:rPr>
-        <w:t>leader (</w:t>
-      </w:r>
-      <w:r>
-        <w:rPr>
-          <w:color w:val="404040" w:themeColor="text1" w:themeTint="BF"/>
-        </w:rPr>
-        <w:t>deprecated</w:t>
-      </w:r>
-      <w:r>
-        <w:rPr>
-          <w:color w:val="404040" w:themeColor="text1" w:themeTint="BF"/>
-        </w:rPr>
-        <w:t>)</w:t>
-      </w:r>
-    </w:p>
-    <w:p>
-      <w:pPr>
-        <w:pStyle w:val="NoSpacing"/>
-        <w:rPr>
-          <w:color w:val="404040" w:themeColor="text1" w:themeTint="BF"/>
-        </w:rPr>
-      </w:pPr>
-      <w:r>
-        <w:rPr>
-          <w:color w:val="404040" w:themeColor="text1" w:themeTint="BF"/>
-        </w:rPr>
-        <w:tab/>
-      </w:r>
-      <w:r>
-        <w:rPr>
-          <w:color w:val="404040" w:themeColor="text1" w:themeTint="BF"/>
-        </w:rPr>
-        <w:tab/>
-        <w:t xml:space="preserve">    ●</w:t>
-      </w:r>
-      <w:r>
-        <w:rPr>
-          <w:color w:val="404040" w:themeColor="text1" w:themeTint="BF"/>
-        </w:rPr>
-        <w:t xml:space="preserve"> </w:t>
-      </w:r>
-      <w:r>
-        <w:rPr>
-          <w:color w:val="404040" w:themeColor="text1" w:themeTint="BF"/>
-        </w:rPr>
-        <w:t xml:space="preserve"> </w:t>
-      </w:r>
-      <w:r>
-        <w:rPr>
-          <w:color w:val="404040" w:themeColor="text1" w:themeTint="BF"/>
-        </w:rPr>
-        <w:t>Developed</w:t>
-      </w:r>
-      <w:r>
-        <w:rPr>
-          <w:color w:val="404040" w:themeColor="text1" w:themeTint="BF"/>
-        </w:rPr>
-        <w:t xml:space="preserve"> </w:t>
-      </w:r>
-      <w:r>
-        <w:rPr>
-          <w:color w:val="404040" w:themeColor="text1" w:themeTint="BF"/>
-        </w:rPr>
-        <w:t>state based</w:t>
-      </w:r>
-      <w:r>
-        <w:rPr>
-          <w:color w:val="404040" w:themeColor="text1" w:themeTint="BF"/>
-        </w:rPr>
-        <w:t xml:space="preserve"> logic system</w:t>
-      </w:r>
-      <w:r>
-        <w:rPr>
-          <w:color w:val="404040" w:themeColor="text1" w:themeTint="BF"/>
-        </w:rPr>
-        <w:t xml:space="preserve"> in C++</w:t>
-      </w:r>
-      <w:r>
-        <w:rPr>
-          <w:color w:val="404040" w:themeColor="text1" w:themeTint="BF"/>
-        </w:rPr>
-        <w:t xml:space="preserve"> </w:t>
-      </w:r>
-      <w:r>
-        <w:rPr>
-          <w:color w:val="404040" w:themeColor="text1" w:themeTint="BF"/>
-        </w:rPr>
-        <w:t>to flexibly support game, AI, and GUI logic</w:t>
-      </w:r>
-      <w:r>
-        <w:rPr>
-          <w:color w:val="404040" w:themeColor="text1" w:themeTint="BF"/>
-        </w:rPr>
-        <w:br/>
-      </w:r>
-      <w:r>
-        <w:rPr>
-          <w:color w:val="404040" w:themeColor="text1" w:themeTint="BF"/>
-        </w:rPr>
-        <w:tab/>
-      </w:r>
-      <w:r>
-        <w:rPr>
-          <w:color w:val="404040" w:themeColor="text1" w:themeTint="BF"/>
-        </w:rPr>
-        <w:tab/>
-        <w:t xml:space="preserve">    ●</w:t>
-      </w:r>
-      <w:r>
-        <w:rPr>
-          <w:color w:val="404040" w:themeColor="text1" w:themeTint="BF"/>
-        </w:rPr>
-        <w:t xml:space="preserve"> </w:t>
-      </w:r>
-      <w:r>
-        <w:rPr>
-          <w:color w:val="404040" w:themeColor="text1" w:themeTint="BF"/>
-        </w:rPr>
-        <w:t xml:space="preserve"> </w:t>
-      </w:r>
-      <w:r>
-        <w:rPr>
-          <w:color w:val="404040" w:themeColor="text1" w:themeTint="BF"/>
-        </w:rPr>
-        <w:t xml:space="preserve">Developed </w:t>
-      </w:r>
-      <w:r>
-        <w:rPr>
-          <w:color w:val="404040" w:themeColor="text1" w:themeTint="BF"/>
-        </w:rPr>
-        <w:t>UI system</w:t>
-      </w:r>
-      <w:r>
-        <w:rPr>
-          <w:color w:val="404040" w:themeColor="text1" w:themeTint="BF"/>
-        </w:rPr>
-        <w:t xml:space="preserve"> and tools</w:t>
-      </w:r>
-      <w:r>
-        <w:rPr>
-          <w:color w:val="404040" w:themeColor="text1" w:themeTint="BF"/>
-        </w:rPr>
-        <w:t xml:space="preserve"> </w:t>
-      </w:r>
-      <w:r>
-        <w:rPr>
-          <w:color w:val="404040" w:themeColor="text1" w:themeTint="BF"/>
-        </w:rPr>
-        <w:t>in C++ to create a GUI enjoyed by all</w:t>
-      </w:r>
-      <w:r>
-        <w:rPr>
-          <w:color w:val="404040" w:themeColor="text1" w:themeTint="BF"/>
-        </w:rPr>
-        <w:t xml:space="preserve"> </w:t>
-      </w:r>
-    </w:p>
-    <w:p>
-      <w:pPr>
-        <w:pStyle w:val="NoSpacing"/>
-        <w:rPr>
-          <w:sz w:val="24"/>
-          <w:szCs w:val="24"/>
-        </w:rPr>
-      </w:pPr>
-    </w:p>
-    <w:p>
-      <w:pPr>
-        <w:pStyle w:val="Default"/>
-        <w:ind w:left="720" w:hanging="720"/>
-        <w:rPr>
-          <w:color w:val="404040" w:themeColor="text1" w:themeTint="BF"/>
-          <w:sz w:val="22"/>
-          <w:szCs w:val="22"/>
-        </w:rPr>
-      </w:pPr>
-      <w:r>
-        <w:rPr>
-          <w:b/>
-        </w:rPr>
-        <w:t>Availability</w:t>
-      </w:r>
-      <w:r>
-        <w:rPr>
-          <w:b/>
-        </w:rPr>
-        <w:tab/>
-      </w:r>
-      <w:r>
-        <w:rPr>
-          <w:color w:val="404040" w:themeColor="text1" w:themeTint="BF"/>
-          <w:sz w:val="22"/>
-          <w:szCs w:val="22"/>
-        </w:rPr>
-        <w:t>To be discussed.</w:t>
-      </w:r>
-      <w:r>
-        <w:rPr>
-          <w:color w:val="404040" w:themeColor="text1" w:themeTint="BF"/>
-          <w:sz w:val="22"/>
-          <w:szCs w:val="22"/>
-        </w:rPr>
-        <w:br/>
-      </w:r>
-      <w:r>
-        <w:rPr>
-          <w:color w:val="404040" w:themeColor="text1" w:themeTint="BF"/>
-          <w:sz w:val="22"/>
-          <w:szCs w:val="22"/>
-        </w:rPr>
-        <w:tab/>
-        <w:t xml:space="preserve">For more information please visit </w:t>
-      </w:r>
-      <w:r>
-        <w:rPr>
-          <w:b/>
-          <w:color w:val="FF0000"/>
-        </w:rPr>
-        <w:t>AdamEstelaResume.azurewebsites.net</w:t>
-      </w:r>
-      <w:r>
-        <w:rPr>
-          <w:b/>
-          <w:color w:val="FF0000"/>
-        </w:rPr>
-        <w:t>.</w:t>
-      </w:r>
     </w:p>
     <w:sectPr>
       <w:pgSz w:w="12240" w:h="15840"/>
@@ -3776,6 +3767,17 @@
       <w:contextualSpacing/>
     </w:pPr>
   </w:style>
+  <w:style w:type="character" w:styleId="Hyperlink">
+    <w:name w:val="Hyperlink"/>
+    <w:basedOn w:val="DefaultParagraphFont"/>
+    <w:uiPriority w:val="99"/>
+    <w:unhideWhenUsed/>
+    <w:rsid w:val="00F30556"/>
+    <w:rPr>
+      <w:color w:val="0000FF" w:themeColor="hyperlink"/>
+      <w:u w:val="single"/>
+    </w:rPr>
+  </w:style>
 </w:styles>
 </file>
 
@@ -4067,7 +4069,7 @@
 </file>
 
 <file path=customXml/itemProps1.xml><?xml version="1.0" encoding="utf-8"?>
-<ds:datastoreItem xmlns:ds="http://schemas.openxmlformats.org/officeDocument/2006/customXml" ds:itemID="{D8706B11-B6AF-49B2-AA45-9708BEE56286}">
+<ds:datastoreItem xmlns:ds="http://schemas.openxmlformats.org/officeDocument/2006/customXml" ds:itemID="{C27FCECE-8718-4A5F-9CED-C524D9304456}">
   <ds:schemaRefs>
     <ds:schemaRef ds:uri="http://schemas.openxmlformats.org/officeDocument/2006/bibliography"/>
   </ds:schemaRefs>

</xml_diff>

<commit_message>
small changes to descriptions
</commit_message>
<xml_diff>
--- a/docs/Adam_Estela_Resume.docx
+++ b/docs/Adam_Estela_Resume.docx
@@ -131,21 +131,21 @@
           <w:sz w:val="20"/>
           <w:szCs w:val="20"/>
         </w:rPr>
-        <w:t>1321 Minor Ave</w:t>
+        <w:t>15345 Redmond Way</w:t>
       </w:r>
       <w:r>
         <w:rPr>
           <w:sz w:val="20"/>
           <w:szCs w:val="20"/>
         </w:rPr>
-        <w:t xml:space="preserve"> #B</w:t>
+        <w:tab/>
       </w:r>
       <w:r>
         <w:rPr>
           <w:sz w:val="20"/>
           <w:szCs w:val="20"/>
         </w:rPr>
-        <w:t>504</w:t>
+        <w:tab/>
       </w:r>
       <w:r>
         <w:rPr>
@@ -194,49 +194,49 @@
           <w:sz w:val="20"/>
           <w:szCs w:val="20"/>
         </w:rPr>
-        <w:tab/>
+        <w:t>509 - 494 - 4676</w:t>
       </w:r>
       <w:r>
         <w:rPr>
           <w:sz w:val="20"/>
           <w:szCs w:val="20"/>
         </w:rPr>
-        <w:tab/>
+        <w:br/>
       </w:r>
       <w:r>
         <w:rPr>
           <w:sz w:val="20"/>
           <w:szCs w:val="20"/>
         </w:rPr>
-        <w:t>509 - 494 - 4676</w:t>
+        <w:t>Redmond</w:t>
       </w:r>
       <w:r>
         <w:rPr>
           <w:sz w:val="20"/>
           <w:szCs w:val="20"/>
         </w:rPr>
-        <w:br/>
+        <w:t xml:space="preserve">, WA </w:t>
       </w:r>
       <w:r>
         <w:rPr>
           <w:sz w:val="20"/>
           <w:szCs w:val="20"/>
         </w:rPr>
-        <w:t>Seattle</w:t>
+        <w:t>98052</w:t>
       </w:r>
       <w:r>
         <w:rPr>
           <w:sz w:val="20"/>
           <w:szCs w:val="20"/>
         </w:rPr>
-        <w:t xml:space="preserve">, WA </w:t>
+        <w:tab/>
       </w:r>
       <w:r>
         <w:rPr>
           <w:sz w:val="20"/>
           <w:szCs w:val="20"/>
         </w:rPr>
-        <w:t>98101</w:t>
+        <w:tab/>
       </w:r>
       <w:r>
         <w:rPr>
@@ -285,68 +285,279 @@
           <w:sz w:val="20"/>
           <w:szCs w:val="20"/>
         </w:rPr>
-        <w:tab/>
-      </w:r>
-      <w:r>
+        <w:t>adamestela@gmail.com</w:t>
+      </w:r>
+    </w:p>
+    <w:p>
+      <w:pPr>
+        <w:pStyle w:val="NoSpacing"/>
         <w:rPr>
           <w:sz w:val="20"/>
           <w:szCs w:val="20"/>
         </w:rPr>
-        <w:tab/>
-      </w:r>
-      <w:r>
-        <w:rPr>
-          <w:sz w:val="20"/>
-          <w:szCs w:val="20"/>
-        </w:rPr>
-        <w:t>adamestela@gmail.com</w:t>
-      </w:r>
+      </w:pPr>
     </w:p>
     <w:p>
       <w:pPr>
         <w:pStyle w:val="NoSpacing"/>
         <w:rPr>
-          <w:sz w:val="20"/>
-          <w:szCs w:val="20"/>
-        </w:rPr>
-      </w:pPr>
+          <w:b/>
+          <w:sz w:val="24"/>
+          <w:szCs w:val="24"/>
+        </w:rPr>
+      </w:pPr>
+      <w:r>
+        <w:rPr>
+          <w:b/>
+          <w:sz w:val="24"/>
+          <w:szCs w:val="24"/>
+        </w:rPr>
+        <w:t>Education</w:t>
+      </w:r>
+      <w:r>
+        <w:rPr>
+          <w:b/>
+          <w:sz w:val="24"/>
+          <w:szCs w:val="24"/>
+        </w:rPr>
+        <w:tab/>
+      </w:r>
+      <w:r>
+        <w:rPr>
+          <w:b/>
+          <w:sz w:val="24"/>
+          <w:szCs w:val="24"/>
+        </w:rPr>
+        <w:t>DigiPen Institute of Technology, Redmond, WA</w:t>
+      </w:r>
+      <w:r>
+        <w:rPr>
+          <w:b/>
+          <w:sz w:val="24"/>
+          <w:szCs w:val="24"/>
+        </w:rPr>
+        <w:br/>
+      </w:r>
+      <w:r>
+        <w:rPr>
+          <w:b/>
+          <w:sz w:val="24"/>
+          <w:szCs w:val="24"/>
+        </w:rPr>
+        <w:tab/>
+      </w:r>
+      <w:r>
+        <w:rPr>
+          <w:b/>
+        </w:rPr>
+        <w:tab/>
+      </w:r>
+      <w:r>
+        <w:rPr>
+          <w:color w:val="404040" w:themeColor="text1" w:themeTint="BF"/>
+        </w:rPr>
+        <w:t>B.S. in Computer Science with a Minor in Mathematics</w:t>
+      </w:r>
+      <w:r>
+        <w:rPr>
+          <w:color w:val="404040" w:themeColor="text1" w:themeTint="BF"/>
+        </w:rPr>
+        <w:t xml:space="preserve"> -- </w:t>
+      </w:r>
+      <w:r>
+        <w:rPr>
+          <w:color w:val="404040" w:themeColor="text1" w:themeTint="BF"/>
+        </w:rPr>
+        <w:t>Graduated December, 2013</w:t>
+      </w:r>
+      <w:r>
+        <w:rPr>
+          <w:sz w:val="24"/>
+          <w:szCs w:val="24"/>
+        </w:rPr>
+        <w:br/>
+      </w:r>
+      <w:r>
+        <w:rPr>
+          <w:sz w:val="24"/>
+          <w:szCs w:val="24"/>
+        </w:rPr>
+        <w:br/>
+      </w:r>
+      <w:r>
+        <w:rPr>
+          <w:b/>
+          <w:sz w:val="24"/>
+          <w:szCs w:val="24"/>
+        </w:rPr>
+        <w:t>Professional</w:t>
+      </w:r>
+      <w:r>
+        <w:rPr>
+          <w:b/>
+          <w:sz w:val="24"/>
+          <w:szCs w:val="24"/>
+        </w:rPr>
+        <w:tab/>
+      </w:r>
+      <w:r>
+        <w:rPr>
+          <w:b/>
+          <w:sz w:val="24"/>
+          <w:szCs w:val="24"/>
+        </w:rPr>
+        <w:tab/>
+      </w:r>
+      <w:r>
+        <w:rPr>
+          <w:b/>
+          <w:sz w:val="24"/>
+          <w:szCs w:val="24"/>
+        </w:rPr>
+        <w:tab/>
+        <w:t xml:space="preserve">4 Years – </w:t>
+      </w:r>
+      <w:r>
+        <w:rPr>
+          <w:sz w:val="24"/>
+          <w:szCs w:val="24"/>
+        </w:rPr>
+        <w:t>C/C++ [STL]</w:t>
+      </w:r>
+      <w:r>
+        <w:rPr>
+          <w:b/>
+          <w:sz w:val="24"/>
+          <w:szCs w:val="24"/>
+        </w:rPr>
+        <w:t xml:space="preserve"> </w:t>
+      </w:r>
+      <w:r>
+        <w:rPr>
+          <w:b/>
+          <w:color w:val="00B050"/>
+          <w:sz w:val="24"/>
+          <w:szCs w:val="24"/>
+        </w:rPr>
+        <w:tab/>
+      </w:r>
+      <w:r>
+        <w:rPr>
+          <w:b/>
+          <w:sz w:val="24"/>
+          <w:szCs w:val="24"/>
+        </w:rPr>
+        <w:tab/>
+      </w:r>
     </w:p>
     <w:p>
       <w:pPr>
         <w:pStyle w:val="NoSpacing"/>
         <w:rPr>
-          <w:b/>
-          <w:sz w:val="24"/>
-          <w:szCs w:val="24"/>
-        </w:rPr>
-      </w:pPr>
-      <w:r>
-        <w:rPr>
-          <w:b/>
-          <w:sz w:val="24"/>
-          <w:szCs w:val="24"/>
-        </w:rPr>
-        <w:t>Education</w:t>
-      </w:r>
-      <w:r>
-        <w:rPr>
-          <w:b/>
-          <w:sz w:val="24"/>
-          <w:szCs w:val="24"/>
-        </w:rPr>
-        <w:tab/>
-      </w:r>
-      <w:r>
-        <w:rPr>
-          <w:b/>
-          <w:sz w:val="24"/>
-          <w:szCs w:val="24"/>
-        </w:rPr>
-        <w:t>DigiPen Institute of Technology, Redmond, WA</w:t>
-      </w:r>
-      <w:r>
-        <w:rPr>
-          <w:b/>
+          <w:color w:val="A6A6A6" w:themeColor="background1" w:themeShade="A6"/>
+          <w:sz w:val="24"/>
+          <w:szCs w:val="24"/>
+        </w:rPr>
+      </w:pPr>
+      <w:r>
+        <w:rPr>
+          <w:b/>
+          <w:sz w:val="24"/>
+          <w:szCs w:val="24"/>
+        </w:rPr>
+        <w:t>Profile</w:t>
+      </w:r>
+      <w:r>
+        <w:rPr>
+          <w:b/>
+          <w:sz w:val="24"/>
+          <w:szCs w:val="24"/>
+        </w:rPr>
+        <w:tab/>
+      </w:r>
+      <w:r>
+        <w:rPr>
+          <w:b/>
+          <w:sz w:val="24"/>
+          <w:szCs w:val="24"/>
+        </w:rPr>
+        <w:tab/>
+      </w:r>
+      <w:r>
+        <w:rPr>
+          <w:b/>
+          <w:sz w:val="24"/>
+          <w:szCs w:val="24"/>
+        </w:rPr>
+        <w:tab/>
+      </w:r>
+      <w:r>
+        <w:rPr>
+          <w:b/>
+          <w:sz w:val="24"/>
+          <w:szCs w:val="24"/>
+        </w:rPr>
+        <w:tab/>
+      </w:r>
+      <w:r>
+        <w:rPr>
+          <w:b/>
+          <w:sz w:val="24"/>
+          <w:szCs w:val="24"/>
+        </w:rPr>
+        <w:t xml:space="preserve">1 Year </w:t>
+      </w:r>
+      <w:r>
+        <w:rPr>
+          <w:sz w:val="24"/>
+          <w:szCs w:val="24"/>
+        </w:rPr>
+        <w:t xml:space="preserve">– </w:t>
+      </w:r>
+      <w:r>
+        <w:rPr>
+          <w:sz w:val="24"/>
+          <w:szCs w:val="24"/>
+        </w:rPr>
+        <w:t xml:space="preserve"> </w:t>
+      </w:r>
+      <w:r>
+        <w:rPr>
+          <w:sz w:val="24"/>
+          <w:szCs w:val="24"/>
+        </w:rPr>
+        <w:t>C</w:t>
+      </w:r>
+      <w:r>
+        <w:rPr>
+          <w:sz w:val="24"/>
+          <w:szCs w:val="24"/>
+        </w:rPr>
+        <w:t xml:space="preserve">#, </w:t>
+      </w:r>
+      <w:r>
+        <w:rPr>
+          <w:sz w:val="24"/>
+          <w:szCs w:val="24"/>
+        </w:rPr>
+        <w:t>Java , Javascript, HTML, CSS</w:t>
+      </w:r>
+      <w:r>
+        <w:rPr>
+          <w:sz w:val="24"/>
+          <w:szCs w:val="24"/>
+        </w:rPr>
+        <w:t>,</w:t>
+      </w:r>
+      <w:r>
+        <w:rPr>
+          <w:sz w:val="24"/>
+          <w:szCs w:val="24"/>
+        </w:rPr>
+        <w:t xml:space="preserve"> Python GLSL</w:t>
+      </w:r>
+      <w:r>
+        <w:rPr>
           <w:sz w:val="24"/>
           <w:szCs w:val="24"/>
         </w:rPr>
@@ -363,84 +574,37 @@
       <w:r>
         <w:rPr>
           <w:b/>
-        </w:rPr>
-        <w:tab/>
-      </w:r>
-      <w:r>
-        <w:rPr>
-          <w:color w:val="404040" w:themeColor="text1" w:themeTint="BF"/>
-        </w:rPr>
-        <w:t>B.S. in Computer Science with a Minor in Mathematics</w:t>
-      </w:r>
-      <w:r>
-        <w:rPr>
-          <w:color w:val="404040" w:themeColor="text1" w:themeTint="BF"/>
-        </w:rPr>
-        <w:t xml:space="preserve"> -- </w:t>
-      </w:r>
-      <w:r>
-        <w:rPr>
-          <w:color w:val="404040" w:themeColor="text1" w:themeTint="BF"/>
-        </w:rPr>
-        <w:t>Graduated December, 2013</w:t>
-      </w:r>
-      <w:r>
-        <w:rPr>
-          <w:sz w:val="24"/>
-          <w:szCs w:val="24"/>
-        </w:rPr>
-        <w:br/>
-      </w:r>
-      <w:r>
-        <w:rPr>
-          <w:sz w:val="24"/>
-          <w:szCs w:val="24"/>
-        </w:rPr>
-        <w:br/>
-      </w:r>
-      <w:r>
-        <w:rPr>
-          <w:b/>
-          <w:sz w:val="24"/>
-          <w:szCs w:val="24"/>
-        </w:rPr>
-        <w:t>Professional</w:t>
-      </w:r>
-      <w:r>
-        <w:rPr>
-          <w:b/>
-          <w:sz w:val="24"/>
-          <w:szCs w:val="24"/>
-        </w:rPr>
-        <w:tab/>
-      </w:r>
-      <w:r>
-        <w:rPr>
-          <w:b/>
-          <w:sz w:val="24"/>
-          <w:szCs w:val="24"/>
-        </w:rPr>
-        <w:tab/>
-      </w:r>
-      <w:r>
-        <w:rPr>
-          <w:b/>
-          <w:sz w:val="24"/>
-          <w:szCs w:val="24"/>
-        </w:rPr>
-        <w:tab/>
-        <w:t xml:space="preserve">4 Years – </w:t>
-      </w:r>
-      <w:r>
-        <w:rPr>
-          <w:sz w:val="24"/>
-          <w:szCs w:val="24"/>
-        </w:rPr>
-        <w:t>C/C++ [STL]</w:t>
-      </w:r>
-      <w:r>
-        <w:rPr>
-          <w:b/>
+          <w:sz w:val="24"/>
+          <w:szCs w:val="24"/>
+        </w:rPr>
+        <w:tab/>
+      </w:r>
+      <w:r>
+        <w:rPr>
+          <w:b/>
+          <w:sz w:val="24"/>
+          <w:szCs w:val="24"/>
+        </w:rPr>
+        <w:tab/>
+      </w:r>
+      <w:r>
+        <w:rPr>
+          <w:b/>
+          <w:sz w:val="24"/>
+          <w:szCs w:val="24"/>
+        </w:rPr>
+        <w:tab/>
+      </w:r>
+      <w:r>
+        <w:rPr>
+          <w:b/>
+          <w:sz w:val="24"/>
+          <w:szCs w:val="24"/>
+        </w:rPr>
+        <w:t>&lt; 1 Year –</w:t>
+      </w:r>
+      <w:r>
+        <w:rPr>
           <w:sz w:val="24"/>
           <w:szCs w:val="24"/>
         </w:rPr>
@@ -448,349 +612,256 @@
       </w:r>
       <w:r>
         <w:rPr>
-          <w:b/>
-          <w:color w:val="00B050"/>
-          <w:sz w:val="24"/>
-          <w:szCs w:val="24"/>
-        </w:rPr>
-        <w:tab/>
-      </w:r>
-      <w:r>
-        <w:rPr>
-          <w:b/>
-          <w:sz w:val="24"/>
-          <w:szCs w:val="24"/>
-        </w:rPr>
-        <w:tab/>
+          <w:sz w:val="24"/>
+          <w:szCs w:val="24"/>
+        </w:rPr>
+        <w:t xml:space="preserve">AngularJS, </w:t>
+      </w:r>
+      <w:r>
+        <w:rPr>
+          <w:sz w:val="24"/>
+          <w:szCs w:val="24"/>
+        </w:rPr>
+        <w:t>Git</w:t>
+      </w:r>
+      <w:r>
+        <w:rPr>
+          <w:sz w:val="24"/>
+          <w:szCs w:val="24"/>
+        </w:rPr>
+        <w:t xml:space="preserve">, </w:t>
+      </w:r>
+      <w:r>
+        <w:rPr>
+          <w:sz w:val="24"/>
+          <w:szCs w:val="24"/>
+        </w:rPr>
+        <w:t xml:space="preserve">Strider CI,  Selenium, </w:t>
+      </w:r>
+      <w:r>
+        <w:rPr>
+          <w:sz w:val="24"/>
+          <w:szCs w:val="24"/>
+        </w:rPr>
+        <w:t xml:space="preserve">SQL, </w:t>
+      </w:r>
+      <w:r>
+        <w:rPr>
+          <w:sz w:val="24"/>
+          <w:szCs w:val="24"/>
+        </w:rPr>
+        <w:t>Shell</w:t>
+      </w:r>
+      <w:r>
+        <w:rPr>
+          <w:sz w:val="24"/>
+          <w:szCs w:val="24"/>
+        </w:rPr>
+        <w:t>, HLSL</w:t>
       </w:r>
     </w:p>
     <w:p>
       <w:pPr>
         <w:pStyle w:val="NoSpacing"/>
-        <w:rPr>
-          <w:color w:val="A6A6A6" w:themeColor="background1" w:themeShade="A6"/>
-          <w:sz w:val="24"/>
-          <w:szCs w:val="24"/>
-        </w:rPr>
-      </w:pPr>
-      <w:r>
-        <w:rPr>
-          <w:b/>
-          <w:sz w:val="24"/>
-          <w:szCs w:val="24"/>
-        </w:rPr>
-        <w:t>Profile</w:t>
-      </w:r>
-      <w:r>
-        <w:rPr>
-          <w:b/>
-          <w:sz w:val="24"/>
-          <w:szCs w:val="24"/>
-        </w:rPr>
-        <w:tab/>
-      </w:r>
-      <w:r>
-        <w:rPr>
-          <w:b/>
-          <w:sz w:val="24"/>
-          <w:szCs w:val="24"/>
-        </w:rPr>
-        <w:tab/>
-      </w:r>
-      <w:r>
-        <w:rPr>
-          <w:b/>
-          <w:sz w:val="24"/>
-          <w:szCs w:val="24"/>
-        </w:rPr>
-        <w:tab/>
-      </w:r>
-      <w:r>
-        <w:rPr>
-          <w:b/>
-          <w:sz w:val="24"/>
-          <w:szCs w:val="24"/>
-        </w:rPr>
-        <w:tab/>
-      </w:r>
-      <w:r>
-        <w:rPr>
-          <w:b/>
-          <w:sz w:val="24"/>
-          <w:szCs w:val="24"/>
-        </w:rPr>
-        <w:t xml:space="preserve">1 Year </w:t>
-      </w:r>
-      <w:r>
-        <w:rPr>
-          <w:sz w:val="24"/>
-          <w:szCs w:val="24"/>
-        </w:rPr>
-        <w:t xml:space="preserve">– </w:t>
-      </w:r>
-      <w:r>
-        <w:rPr>
-          <w:sz w:val="24"/>
-          <w:szCs w:val="24"/>
+        <w:ind w:left="720" w:firstLine="720"/>
+        <w:rPr>
+          <w:color w:val="404040" w:themeColor="text1" w:themeTint="BF"/>
+        </w:rPr>
+      </w:pPr>
+      <w:r>
+        <w:rPr>
+          <w:color w:val="404040" w:themeColor="text1" w:themeTint="BF"/>
+        </w:rPr>
+        <w:t xml:space="preserve">My foundation lies in low level </w:t>
+      </w:r>
+      <w:r>
+        <w:rPr>
+          <w:color w:val="404040" w:themeColor="text1" w:themeTint="BF"/>
+        </w:rPr>
+        <w:t>programming (</w:t>
+      </w:r>
+      <w:r>
+        <w:rPr>
+          <w:color w:val="404040" w:themeColor="text1" w:themeTint="BF"/>
+        </w:rPr>
+        <w:t xml:space="preserve">C/C++) which I used to build </w:t>
+      </w:r>
+      <w:r>
+        <w:rPr>
+          <w:color w:val="404040" w:themeColor="text1" w:themeTint="BF"/>
+        </w:rPr>
+        <w:t xml:space="preserve">several game </w:t>
+      </w:r>
+      <w:r>
+        <w:rPr>
+          <w:color w:val="404040" w:themeColor="text1" w:themeTint="BF"/>
+        </w:rPr>
+        <w:tab/>
+      </w:r>
+      <w:r>
+        <w:rPr>
+          <w:color w:val="404040" w:themeColor="text1" w:themeTint="BF"/>
+        </w:rPr>
+        <w:t xml:space="preserve">engines from the ground up with teams of four developers. On these teams I not only acted as </w:t>
+      </w:r>
+      <w:r>
+        <w:rPr>
+          <w:color w:val="404040" w:themeColor="text1" w:themeTint="BF"/>
+        </w:rPr>
+        <w:tab/>
+      </w:r>
+      <w:r>
+        <w:rPr>
+          <w:color w:val="404040" w:themeColor="text1" w:themeTint="BF"/>
+        </w:rPr>
+        <w:t xml:space="preserve">developer, but producer, where I ensured complete </w:t>
+      </w:r>
+      <w:r>
+        <w:rPr>
+          <w:color w:val="404040" w:themeColor="text1" w:themeTint="BF"/>
+        </w:rPr>
+        <w:t>milestone</w:t>
+      </w:r>
+      <w:r>
+        <w:rPr>
+          <w:color w:val="404040" w:themeColor="text1" w:themeTint="BF"/>
+        </w:rPr>
+        <w:t>s</w:t>
+      </w:r>
+      <w:r>
+        <w:rPr>
+          <w:color w:val="404040" w:themeColor="text1" w:themeTint="BF"/>
+        </w:rPr>
+        <w:t xml:space="preserve"> and </w:t>
+      </w:r>
+      <w:r>
+        <w:rPr>
+          <w:color w:val="404040" w:themeColor="text1" w:themeTint="BF"/>
+        </w:rPr>
+        <w:t xml:space="preserve">product delivery. </w:t>
+      </w:r>
+      <w:r>
+        <w:rPr>
+          <w:color w:val="404040" w:themeColor="text1" w:themeTint="BF"/>
+        </w:rPr>
+        <w:t xml:space="preserve">I built </w:t>
+      </w:r>
+      <w:r>
+        <w:rPr>
+          <w:color w:val="404040" w:themeColor="text1" w:themeTint="BF"/>
+        </w:rPr>
+        <w:tab/>
+        <w:t xml:space="preserve">five complete games during my 3.5 years of matriculation and have written tens of thousands </w:t>
+      </w:r>
+      <w:r>
+        <w:rPr>
+          <w:color w:val="404040" w:themeColor="text1" w:themeTint="BF"/>
+        </w:rPr>
+        <w:tab/>
+        <w:t>of lines of code.</w:t>
+      </w:r>
+      <w:r>
+        <w:rPr>
+          <w:color w:val="404040" w:themeColor="text1" w:themeTint="BF"/>
         </w:rPr>
         <w:t xml:space="preserve"> </w:t>
       </w:r>
       <w:r>
         <w:rPr>
-          <w:sz w:val="24"/>
-          <w:szCs w:val="24"/>
-        </w:rPr>
-        <w:t>C</w:t>
-      </w:r>
-      <w:r>
-        <w:rPr>
-          <w:sz w:val="24"/>
-          <w:szCs w:val="24"/>
-        </w:rPr>
-        <w:t xml:space="preserve">#, </w:t>
-      </w:r>
-      <w:r>
-        <w:rPr>
-          <w:sz w:val="24"/>
-          <w:szCs w:val="24"/>
-        </w:rPr>
-        <w:t>Java , Javascript, HTML, CSS</w:t>
-      </w:r>
-      <w:r>
-        <w:rPr>
-          <w:sz w:val="24"/>
-          <w:szCs w:val="24"/>
-        </w:rPr>
-        <w:t>,</w:t>
-      </w:r>
-      <w:r>
-        <w:rPr>
-          <w:sz w:val="24"/>
-          <w:szCs w:val="24"/>
-        </w:rPr>
-        <w:t xml:space="preserve"> Python GLSL</w:t>
-      </w:r>
-      <w:r>
-        <w:rPr>
-          <w:sz w:val="24"/>
-          <w:szCs w:val="24"/>
+          <w:color w:val="404040" w:themeColor="text1" w:themeTint="BF"/>
+        </w:rPr>
+        <w:t xml:space="preserve">I </w:t>
+      </w:r>
+      <w:r>
+        <w:rPr>
+          <w:color w:val="404040" w:themeColor="text1" w:themeTint="BF"/>
+        </w:rPr>
+        <w:t>have since</w:t>
+      </w:r>
+      <w:r>
+        <w:rPr>
+          <w:color w:val="404040" w:themeColor="text1" w:themeTint="BF"/>
+        </w:rPr>
+        <w:t xml:space="preserve"> utilize</w:t>
+      </w:r>
+      <w:r>
+        <w:rPr>
+          <w:color w:val="404040" w:themeColor="text1" w:themeTint="BF"/>
+        </w:rPr>
+        <w:t>d</w:t>
+      </w:r>
+      <w:r>
+        <w:rPr>
+          <w:color w:val="404040" w:themeColor="text1" w:themeTint="BF"/>
+        </w:rPr>
+        <w:t xml:space="preserve"> my foundational skills in </w:t>
+      </w:r>
+      <w:r>
+        <w:rPr>
+          <w:color w:val="404040" w:themeColor="text1" w:themeTint="BF"/>
+        </w:rPr>
+        <w:t>web and software development.</w:t>
+      </w:r>
+      <w:r>
+        <w:rPr>
+          <w:color w:val="404040" w:themeColor="text1" w:themeTint="BF"/>
+        </w:rPr>
+        <w:t xml:space="preserve"> </w:t>
+      </w:r>
+      <w:r>
+        <w:rPr>
+          <w:color w:val="404040" w:themeColor="text1" w:themeTint="BF"/>
         </w:rPr>
         <w:br/>
-      </w:r>
-      <w:r>
-        <w:rPr>
-          <w:b/>
-          <w:sz w:val="24"/>
-          <w:szCs w:val="24"/>
-        </w:rPr>
-        <w:tab/>
-      </w:r>
-      <w:r>
-        <w:rPr>
-          <w:b/>
-          <w:sz w:val="24"/>
-          <w:szCs w:val="24"/>
-        </w:rPr>
-        <w:tab/>
-      </w:r>
-      <w:r>
-        <w:rPr>
-          <w:b/>
-          <w:sz w:val="24"/>
-          <w:szCs w:val="24"/>
-        </w:rPr>
-        <w:tab/>
-      </w:r>
-      <w:r>
-        <w:rPr>
-          <w:b/>
-          <w:sz w:val="24"/>
-          <w:szCs w:val="24"/>
-        </w:rPr>
-        <w:tab/>
-      </w:r>
-      <w:r>
-        <w:rPr>
-          <w:b/>
-          <w:sz w:val="24"/>
-          <w:szCs w:val="24"/>
-        </w:rPr>
-        <w:t>&lt; 1 Year –</w:t>
-      </w:r>
-      <w:r>
-        <w:rPr>
-          <w:sz w:val="24"/>
-          <w:szCs w:val="24"/>
-        </w:rPr>
-        <w:t xml:space="preserve"> </w:t>
-      </w:r>
-      <w:r>
-        <w:rPr>
-          <w:sz w:val="24"/>
-          <w:szCs w:val="24"/>
-        </w:rPr>
-        <w:t xml:space="preserve">AngularJS, </w:t>
-      </w:r>
-      <w:r>
-        <w:rPr>
-          <w:sz w:val="24"/>
-          <w:szCs w:val="24"/>
-        </w:rPr>
-        <w:t>Git</w:t>
-      </w:r>
-      <w:r>
-        <w:rPr>
-          <w:sz w:val="24"/>
-          <w:szCs w:val="24"/>
-        </w:rPr>
-        <w:t xml:space="preserve">, </w:t>
-      </w:r>
-      <w:r>
-        <w:rPr>
-          <w:sz w:val="24"/>
-          <w:szCs w:val="24"/>
-        </w:rPr>
-        <w:t xml:space="preserve">Strider CI,  Selenium, </w:t>
-      </w:r>
-      <w:r>
-        <w:rPr>
-          <w:sz w:val="24"/>
-          <w:szCs w:val="24"/>
-        </w:rPr>
-        <w:t xml:space="preserve">SQL, </w:t>
-      </w:r>
-      <w:r>
-        <w:rPr>
-          <w:sz w:val="24"/>
-          <w:szCs w:val="24"/>
-        </w:rPr>
-        <w:t>Shell</w:t>
-      </w:r>
-      <w:r>
-        <w:rPr>
-          <w:sz w:val="24"/>
-          <w:szCs w:val="24"/>
-        </w:rPr>
-        <w:t>, HLSL</w:t>
       </w:r>
     </w:p>
     <w:p>
       <w:pPr>
         <w:pStyle w:val="NoSpacing"/>
-        <w:ind w:left="720" w:firstLine="720"/>
-        <w:rPr>
-          <w:color w:val="404040" w:themeColor="text1" w:themeTint="BF"/>
-        </w:rPr>
-      </w:pPr>
-      <w:r>
-        <w:rPr>
-          <w:color w:val="404040" w:themeColor="text1" w:themeTint="BF"/>
-        </w:rPr>
-        <w:t xml:space="preserve">My foundation lies in low level </w:t>
-      </w:r>
-      <w:r>
-        <w:rPr>
-          <w:color w:val="404040" w:themeColor="text1" w:themeTint="BF"/>
-        </w:rPr>
-        <w:t>programming (</w:t>
-      </w:r>
-      <w:r>
-        <w:rPr>
-          <w:color w:val="404040" w:themeColor="text1" w:themeTint="BF"/>
-        </w:rPr>
-        <w:t xml:space="preserve">C/C++) which I used to build </w:t>
-      </w:r>
-      <w:r>
-        <w:rPr>
-          <w:color w:val="404040" w:themeColor="text1" w:themeTint="BF"/>
-        </w:rPr>
-        <w:t xml:space="preserve">several game </w:t>
-      </w:r>
-      <w:r>
-        <w:rPr>
-          <w:color w:val="404040" w:themeColor="text1" w:themeTint="BF"/>
-        </w:rPr>
-        <w:tab/>
-      </w:r>
-      <w:r>
-        <w:rPr>
-          <w:color w:val="404040" w:themeColor="text1" w:themeTint="BF"/>
-        </w:rPr>
-        <w:t xml:space="preserve">engines from the ground up with teams of four developers. On these teams I not only acted as </w:t>
-      </w:r>
-      <w:r>
-        <w:rPr>
-          <w:color w:val="404040" w:themeColor="text1" w:themeTint="BF"/>
-        </w:rPr>
-        <w:tab/>
-      </w:r>
-      <w:r>
-        <w:rPr>
-          <w:color w:val="404040" w:themeColor="text1" w:themeTint="BF"/>
-        </w:rPr>
-        <w:t xml:space="preserve">developer, but producer, where I ensured complete </w:t>
-      </w:r>
-      <w:r>
-        <w:rPr>
-          <w:color w:val="404040" w:themeColor="text1" w:themeTint="BF"/>
-        </w:rPr>
-        <w:t>milestone</w:t>
-      </w:r>
-      <w:r>
-        <w:rPr>
-          <w:color w:val="404040" w:themeColor="text1" w:themeTint="BF"/>
-        </w:rPr>
-        <w:t>s</w:t>
-      </w:r>
-      <w:r>
-        <w:rPr>
-          <w:color w:val="404040" w:themeColor="text1" w:themeTint="BF"/>
-        </w:rPr>
-        <w:t xml:space="preserve"> and </w:t>
-      </w:r>
-      <w:r>
-        <w:rPr>
-          <w:color w:val="404040" w:themeColor="text1" w:themeTint="BF"/>
-        </w:rPr>
-        <w:t xml:space="preserve">product delivery. </w:t>
-      </w:r>
-      <w:r>
-        <w:rPr>
-          <w:color w:val="404040" w:themeColor="text1" w:themeTint="BF"/>
-        </w:rPr>
-        <w:t xml:space="preserve">I built </w:t>
-      </w:r>
-      <w:r>
-        <w:rPr>
-          <w:color w:val="404040" w:themeColor="text1" w:themeTint="BF"/>
-        </w:rPr>
-        <w:tab/>
-        <w:t xml:space="preserve">five complete games during my 3.5 years of matriculation and have written tens of thousands </w:t>
-      </w:r>
-      <w:r>
-        <w:rPr>
-          <w:color w:val="404040" w:themeColor="text1" w:themeTint="BF"/>
-        </w:rPr>
-        <w:tab/>
-        <w:t>of lines of code.</w:t>
-      </w:r>
-      <w:r>
-        <w:rPr>
-          <w:color w:val="404040" w:themeColor="text1" w:themeTint="BF"/>
-        </w:rPr>
-        <w:t xml:space="preserve"> </w:t>
-      </w:r>
-      <w:r>
-        <w:rPr>
-          <w:color w:val="404040" w:themeColor="text1" w:themeTint="BF"/>
-        </w:rPr>
-        <w:t xml:space="preserve">I now utilize my foundational skills in a web environment. </w:t>
-      </w:r>
-      <w:r>
-        <w:rPr>
-          <w:color w:val="404040" w:themeColor="text1" w:themeTint="BF"/>
-        </w:rPr>
-        <w:br/>
+        <w:rPr>
+          <w:sz w:val="24"/>
+          <w:szCs w:val="24"/>
+        </w:rPr>
+      </w:pPr>
+      <w:r>
+        <w:rPr>
+          <w:b/>
+          <w:sz w:val="24"/>
+          <w:szCs w:val="24"/>
+        </w:rPr>
+        <w:t>Work</w:t>
+      </w:r>
+      <w:r>
+        <w:rPr>
+          <w:b/>
+          <w:sz w:val="24"/>
+          <w:szCs w:val="24"/>
+        </w:rPr>
+        <w:tab/>
+        <w:t xml:space="preserve">          </w:t>
+      </w:r>
+      <w:r>
+        <w:rPr>
+          <w:b/>
+          <w:sz w:val="24"/>
+          <w:szCs w:val="24"/>
+        </w:rPr>
+        <w:tab/>
+      </w:r>
+      <w:r>
+        <w:rPr>
+          <w:b/>
+          <w:sz w:val="24"/>
+          <w:szCs w:val="24"/>
+        </w:rPr>
+        <w:t xml:space="preserve">Microsoft, </w:t>
+      </w:r>
+      <w:r>
+        <w:rPr>
+          <w:sz w:val="24"/>
+          <w:szCs w:val="24"/>
+        </w:rPr>
+        <w:t>January 2015 - Current</w:t>
       </w:r>
     </w:p>
     <w:p>
@@ -807,81 +878,76 @@
           <w:sz w:val="24"/>
           <w:szCs w:val="24"/>
         </w:rPr>
-        <w:t>Work</w:t>
-      </w:r>
-      <w:r>
-        <w:rPr>
-          <w:b/>
-          <w:sz w:val="24"/>
-          <w:szCs w:val="24"/>
-        </w:rPr>
-        <w:tab/>
-        <w:t xml:space="preserve">          </w:t>
-      </w:r>
-      <w:r>
-        <w:rPr>
-          <w:b/>
-          <w:sz w:val="24"/>
-          <w:szCs w:val="24"/>
-        </w:rPr>
-        <w:tab/>
-      </w:r>
-      <w:r>
-        <w:rPr>
-          <w:b/>
-          <w:sz w:val="24"/>
-          <w:szCs w:val="24"/>
-        </w:rPr>
-        <w:t xml:space="preserve">Microsoft, </w:t>
-      </w:r>
-      <w:r>
-        <w:rPr>
-          <w:sz w:val="24"/>
-          <w:szCs w:val="24"/>
-        </w:rPr>
-        <w:t>January 2015 - Current</w:t>
+        <w:t>Experience</w:t>
+      </w:r>
+      <w:r>
+        <w:rPr>
+          <w:b/>
+          <w:sz w:val="24"/>
+          <w:szCs w:val="24"/>
+        </w:rPr>
+        <w:tab/>
+      </w:r>
+      <w:r>
+        <w:rPr>
+          <w:i/>
+          <w:sz w:val="24"/>
+          <w:szCs w:val="24"/>
+        </w:rPr>
+        <w:t>Software Engineer in Test</w:t>
+      </w:r>
+      <w:r>
+        <w:rPr>
+          <w:i/>
+          <w:sz w:val="24"/>
+          <w:szCs w:val="24"/>
+        </w:rPr>
+        <w:t xml:space="preserve"> II</w:t>
       </w:r>
     </w:p>
     <w:p>
       <w:pPr>
         <w:pStyle w:val="NoSpacing"/>
-        <w:rPr>
-          <w:sz w:val="24"/>
-          <w:szCs w:val="24"/>
-        </w:rPr>
-      </w:pPr>
-      <w:r>
-        <w:rPr>
-          <w:b/>
-          <w:sz w:val="24"/>
-          <w:szCs w:val="24"/>
-        </w:rPr>
-        <w:t>Experience</w:t>
-      </w:r>
-      <w:r>
-        <w:rPr>
-          <w:b/>
-          <w:sz w:val="24"/>
-          <w:szCs w:val="24"/>
-        </w:rPr>
-        <w:tab/>
-      </w:r>
-      <w:r>
-        <w:rPr>
-          <w:i/>
-          <w:sz w:val="24"/>
-          <w:szCs w:val="24"/>
-        </w:rPr>
-        <w:t>Software Engineer in Test</w:t>
+        <w:ind w:left="1440"/>
+      </w:pPr>
+      <w:r>
+        <w:t>I currently work on several HoloLens experience teams to develop an automation framework and toolset,</w:t>
+      </w:r>
+      <w:r>
+        <w:t xml:space="preserve"> from the ground up, that scale</w:t>
+      </w:r>
+      <w:r>
+        <w:t xml:space="preserve"> across multiple products and device types.</w:t>
       </w:r>
     </w:p>
     <w:p>
       <w:pPr>
         <w:pStyle w:val="NoSpacing"/>
         <w:ind w:left="1440"/>
-      </w:pPr>
-      <w:r>
-        <w:t>I currently work on several HoloLens experience teams to develop an automation framework and toolset, from the ground up, that scales across multiple products and devices.</w:t>
+        <w:rPr>
+          <w:color w:val="404040" w:themeColor="text1" w:themeTint="BF"/>
+        </w:rPr>
+      </w:pPr>
+      <w:r>
+        <w:t xml:space="preserve">    </w:t>
+      </w:r>
+      <w:r>
+        <w:rPr>
+          <w:color w:val="404040" w:themeColor="text1" w:themeTint="BF"/>
+        </w:rPr>
+        <w:t xml:space="preserve"> ●  </w:t>
+      </w:r>
+      <w:r>
+        <w:rPr>
+          <w:color w:val="404040" w:themeColor="text1" w:themeTint="BF"/>
+        </w:rPr>
+        <w:t>Programming primarily in C# to develop automation tools that facilitate complex    environments with several different simultaneously running products on varying device types</w:t>
+      </w:r>
+      <w:r>
+        <w:rPr>
+          <w:color w:val="404040" w:themeColor="text1" w:themeTint="BF"/>
+        </w:rPr>
+        <w:t>.</w:t>
       </w:r>
     </w:p>
     <w:p>
@@ -902,109 +968,120 @@
         <w:rPr>
           <w:color w:val="404040" w:themeColor="text1" w:themeTint="BF"/>
         </w:rPr>
-        <w:t xml:space="preserve">Programming primarily in C# to develop automation tools that facilitate complex    environments with several different simultaneously running products and vastly varying device types. </w:t>
+        <w:t>Working alongside developers on several projects to improve code and product quality.</w:t>
       </w:r>
     </w:p>
     <w:p>
       <w:pPr>
         <w:pStyle w:val="NoSpacing"/>
-        <w:ind w:left="1695"/>
-        <w:rPr>
-          <w:color w:val="404040" w:themeColor="text1" w:themeTint="BF"/>
-        </w:rPr>
-      </w:pPr>
-      <w:r>
-        <w:rPr>
-          <w:color w:val="404040" w:themeColor="text1" w:themeTint="BF"/>
-        </w:rPr>
-        <w:t xml:space="preserve">●  </w:t>
-      </w:r>
-      <w:r>
-        <w:rPr>
-          <w:color w:val="404040" w:themeColor="text1" w:themeTint="BF"/>
-        </w:rPr>
-        <w:t>Working side-by-side with developers on several projects to develop scalable test automation tools with a simple test authoring interface.</w:t>
-      </w:r>
+        <w:rPr>
+          <w:b/>
+          <w:sz w:val="24"/>
+          <w:szCs w:val="24"/>
+        </w:rPr>
+      </w:pPr>
     </w:p>
     <w:p>
       <w:pPr>
         <w:pStyle w:val="NoSpacing"/>
-        <w:rPr>
-          <w:b/>
-          <w:sz w:val="24"/>
-          <w:szCs w:val="24"/>
-        </w:rPr>
-      </w:pPr>
+        <w:ind w:left="720" w:firstLine="720"/>
+        <w:rPr>
+          <w:sz w:val="24"/>
+          <w:szCs w:val="24"/>
+        </w:rPr>
+      </w:pPr>
+      <w:r>
+        <w:rPr>
+          <w:b/>
+          <w:sz w:val="24"/>
+          <w:szCs w:val="24"/>
+        </w:rPr>
+        <w:t>PaperG, Inc.</w:t>
+      </w:r>
+      <w:r>
+        <w:rPr>
+          <w:sz w:val="24"/>
+          <w:szCs w:val="24"/>
+        </w:rPr>
+        <w:t xml:space="preserve">, February 2014 </w:t>
+      </w:r>
+      <w:r>
+        <w:rPr>
+          <w:sz w:val="24"/>
+          <w:szCs w:val="24"/>
+        </w:rPr>
+        <w:t>–</w:t>
+      </w:r>
+      <w:r>
+        <w:rPr>
+          <w:sz w:val="24"/>
+          <w:szCs w:val="24"/>
+        </w:rPr>
+        <w:t xml:space="preserve"> </w:t>
+      </w:r>
+      <w:r>
+        <w:rPr>
+          <w:sz w:val="24"/>
+          <w:szCs w:val="24"/>
+        </w:rPr>
+        <w:t>January 2015</w:t>
+      </w:r>
     </w:p>
     <w:p>
       <w:pPr>
         <w:pStyle w:val="NoSpacing"/>
-        <w:ind w:left="720" w:firstLine="720"/>
-        <w:rPr>
-          <w:sz w:val="24"/>
-          <w:szCs w:val="24"/>
-        </w:rPr>
-      </w:pPr>
-      <w:r>
-        <w:rPr>
-          <w:b/>
-          <w:sz w:val="24"/>
-          <w:szCs w:val="24"/>
-        </w:rPr>
-        <w:t>PaperG, Inc.</w:t>
-      </w:r>
-      <w:r>
-        <w:rPr>
-          <w:sz w:val="24"/>
-          <w:szCs w:val="24"/>
-        </w:rPr>
-        <w:t xml:space="preserve">, February 2014 </w:t>
-      </w:r>
-      <w:r>
-        <w:rPr>
-          <w:sz w:val="24"/>
-          <w:szCs w:val="24"/>
-        </w:rPr>
-        <w:t>–</w:t>
-      </w:r>
-      <w:r>
-        <w:rPr>
-          <w:sz w:val="24"/>
-          <w:szCs w:val="24"/>
-        </w:rPr>
-        <w:t xml:space="preserve"> </w:t>
-      </w:r>
-      <w:r>
-        <w:rPr>
-          <w:sz w:val="24"/>
-          <w:szCs w:val="24"/>
-        </w:rPr>
-        <w:t>January 2015</w:t>
+        <w:rPr>
+          <w:i/>
+          <w:sz w:val="24"/>
+          <w:szCs w:val="24"/>
+        </w:rPr>
+      </w:pPr>
+      <w:r>
+        <w:rPr>
+          <w:b/>
+          <w:sz w:val="24"/>
+          <w:szCs w:val="24"/>
+        </w:rPr>
+        <w:tab/>
+      </w:r>
+      <w:r>
+        <w:rPr>
+          <w:b/>
+          <w:sz w:val="24"/>
+          <w:szCs w:val="24"/>
+        </w:rPr>
+        <w:tab/>
+      </w:r>
+      <w:r>
+        <w:rPr>
+          <w:i/>
+          <w:sz w:val="24"/>
+          <w:szCs w:val="24"/>
+        </w:rPr>
+        <w:t>Software Engineer in Test</w:t>
+      </w:r>
+      <w:r>
+        <w:rPr>
+          <w:i/>
+          <w:sz w:val="24"/>
+          <w:szCs w:val="24"/>
+        </w:rPr>
+        <w:t xml:space="preserve"> II</w:t>
       </w:r>
     </w:p>
     <w:p>
       <w:pPr>
         <w:pStyle w:val="NoSpacing"/>
         <w:rPr>
+          <w:color w:val="404040" w:themeColor="text1" w:themeTint="BF"/>
+        </w:rPr>
+      </w:pPr>
+      <w:r>
+        <w:rPr>
           <w:i/>
           <w:sz w:val="24"/>
           <w:szCs w:val="24"/>
         </w:rPr>
-      </w:pPr>
-      <w:r>
-        <w:rPr>
-          <w:b/>
-          <w:sz w:val="24"/>
-          <w:szCs w:val="24"/>
-        </w:rPr>
-        <w:tab/>
-      </w:r>
-      <w:r>
-        <w:rPr>
-          <w:b/>
-          <w:sz w:val="24"/>
-          <w:szCs w:val="24"/>
-        </w:rPr>
         <w:tab/>
       </w:r>
       <w:r>
@@ -1013,15 +1090,19 @@
           <w:sz w:val="24"/>
           <w:szCs w:val="24"/>
         </w:rPr>
-        <w:t>Software Engineer in Test</w:t>
-      </w:r>
-      <w:r>
-        <w:rPr>
-          <w:i/>
-          <w:sz w:val="24"/>
-          <w:szCs w:val="24"/>
-        </w:rPr>
-        <w:t xml:space="preserve"> II</w:t>
+        <w:tab/>
+      </w:r>
+      <w:r>
+        <w:rPr>
+          <w:color w:val="404040" w:themeColor="text1" w:themeTint="BF"/>
+        </w:rPr>
+        <w:t>I helped lead and motivate test efforts, expanding and imp</w:t>
+      </w:r>
+      <w:r>
+        <w:rPr>
+          <w:color w:val="404040" w:themeColor="text1" w:themeTint="BF"/>
+        </w:rPr>
+        <w:t>roving testing infrastructure.</w:t>
       </w:r>
     </w:p>
     <w:p>
@@ -1033,61 +1114,34 @@
       </w:pPr>
       <w:r>
         <w:rPr>
-          <w:i/>
-          <w:sz w:val="24"/>
-          <w:szCs w:val="24"/>
-        </w:rPr>
-        <w:tab/>
-      </w:r>
-      <w:r>
-        <w:rPr>
-          <w:i/>
-          <w:sz w:val="24"/>
-          <w:szCs w:val="24"/>
-        </w:rPr>
-        <w:tab/>
-      </w:r>
-      <w:r>
-        <w:rPr>
-          <w:color w:val="404040" w:themeColor="text1" w:themeTint="BF"/>
-        </w:rPr>
-        <w:t xml:space="preserve">I </w:t>
-      </w:r>
-      <w:r>
-        <w:rPr>
-          <w:color w:val="404040" w:themeColor="text1" w:themeTint="BF"/>
-        </w:rPr>
-        <w:t>expanded</w:t>
-      </w:r>
-      <w:r>
-        <w:rPr>
-          <w:color w:val="404040" w:themeColor="text1" w:themeTint="BF"/>
-        </w:rPr>
-        <w:t xml:space="preserve"> and </w:t>
-      </w:r>
-      <w:r>
-        <w:rPr>
-          <w:color w:val="404040" w:themeColor="text1" w:themeTint="BF"/>
-        </w:rPr>
-        <w:t>improved</w:t>
-      </w:r>
-      <w:r>
-        <w:rPr>
-          <w:color w:val="404040" w:themeColor="text1" w:themeTint="BF"/>
-        </w:rPr>
-        <w:t xml:space="preserve"> </w:t>
-      </w:r>
-      <w:r>
-        <w:rPr>
-          <w:color w:val="404040" w:themeColor="text1" w:themeTint="BF"/>
-        </w:rPr>
-        <w:t>the</w:t>
-      </w:r>
-      <w:r>
-        <w:rPr>
-          <w:color w:val="404040" w:themeColor="text1" w:themeTint="BF"/>
-        </w:rPr>
-        <w:t xml:space="preserve"> testing and CI platform by:</w:t>
+          <w:color w:val="404040" w:themeColor="text1" w:themeTint="BF"/>
+        </w:rPr>
+        <w:tab/>
+      </w:r>
+      <w:r>
+        <w:rPr>
+          <w:color w:val="404040" w:themeColor="text1" w:themeTint="BF"/>
+        </w:rPr>
+        <w:tab/>
+        <w:t xml:space="preserve">     ●  </w:t>
+      </w:r>
+      <w:r>
+        <w:rPr>
+          <w:color w:val="404040" w:themeColor="text1" w:themeTint="BF"/>
+        </w:rPr>
+        <w:t>Made</w:t>
+      </w:r>
+      <w:r>
+        <w:rPr>
+          <w:color w:val="404040" w:themeColor="text1" w:themeTint="BF"/>
+        </w:rPr>
+        <w:t xml:space="preserve"> the CI process</w:t>
+      </w:r>
+      <w:r>
+        <w:rPr>
+          <w:color w:val="404040" w:themeColor="text1" w:themeTint="BF"/>
+        </w:rPr>
+        <w:t xml:space="preserve"> transparent for devs with improved performance, tools and features</w:t>
       </w:r>
     </w:p>
     <w:p>
@@ -1108,7 +1162,19 @@
           <w:color w:val="404040" w:themeColor="text1" w:themeTint="BF"/>
         </w:rPr>
         <w:tab/>
-        <w:t xml:space="preserve">     ●  Making the CI process as transparent and easy for devs as possible</w:t>
+        <w:t xml:space="preserve">     ●  </w:t>
+      </w:r>
+      <w:r>
+        <w:rPr>
+          <w:color w:val="404040" w:themeColor="text1" w:themeTint="BF"/>
+        </w:rPr>
+        <w:t>Prevented regressions with reliable, multi-browser automated UI tests and monitoring.</w:t>
+      </w:r>
+      <w:r>
+        <w:rPr>
+          <w:color w:val="404040" w:themeColor="text1" w:themeTint="BF"/>
+        </w:rPr>
+        <w:t xml:space="preserve"> </w:t>
       </w:r>
     </w:p>
     <w:p>
@@ -1129,107 +1195,16 @@
           <w:color w:val="404040" w:themeColor="text1" w:themeTint="BF"/>
         </w:rPr>
         <w:tab/>
-        <w:t xml:space="preserve">     ●  Prevent</w:t>
-      </w:r>
-      <w:r>
-        <w:rPr>
-          <w:color w:val="404040" w:themeColor="text1" w:themeTint="BF"/>
-        </w:rPr>
-        <w:t>ing</w:t>
-      </w:r>
-      <w:r>
-        <w:rPr>
-          <w:color w:val="404040" w:themeColor="text1" w:themeTint="BF"/>
-        </w:rPr>
-        <w:t xml:space="preserve"> regression</w:t>
-      </w:r>
-      <w:r>
-        <w:rPr>
-          <w:color w:val="404040" w:themeColor="text1" w:themeTint="BF"/>
-        </w:rPr>
-        <w:t>s</w:t>
-      </w:r>
-      <w:r>
-        <w:rPr>
-          <w:color w:val="404040" w:themeColor="text1" w:themeTint="BF"/>
-        </w:rPr>
-        <w:t xml:space="preserve"> </w:t>
-      </w:r>
-      <w:r>
-        <w:rPr>
-          <w:color w:val="404040" w:themeColor="text1" w:themeTint="BF"/>
-        </w:rPr>
-        <w:t>with</w:t>
-      </w:r>
-      <w:r>
-        <w:rPr>
-          <w:color w:val="404040" w:themeColor="text1" w:themeTint="BF"/>
-        </w:rPr>
-        <w:t xml:space="preserve"> </w:t>
-      </w:r>
-      <w:r>
-        <w:rPr>
-          <w:color w:val="404040" w:themeColor="text1" w:themeTint="BF"/>
-        </w:rPr>
-        <w:t>reliable</w:t>
-      </w:r>
-      <w:r>
-        <w:rPr>
-          <w:color w:val="404040" w:themeColor="text1" w:themeTint="BF"/>
-        </w:rPr>
-        <w:t>,</w:t>
-      </w:r>
-      <w:r>
-        <w:rPr>
-          <w:color w:val="404040" w:themeColor="text1" w:themeTint="BF"/>
-        </w:rPr>
-        <w:t xml:space="preserve"> multi-browser</w:t>
-      </w:r>
-      <w:r>
-        <w:rPr>
-          <w:color w:val="404040" w:themeColor="text1" w:themeTint="BF"/>
-        </w:rPr>
-        <w:t xml:space="preserve"> </w:t>
-      </w:r>
-      <w:r>
-        <w:rPr>
-          <w:color w:val="404040" w:themeColor="text1" w:themeTint="BF"/>
-        </w:rPr>
-        <w:t>automated</w:t>
-      </w:r>
-      <w:r>
-        <w:rPr>
-          <w:color w:val="404040" w:themeColor="text1" w:themeTint="BF"/>
-        </w:rPr>
-        <w:t xml:space="preserve"> core user experiences </w:t>
-      </w:r>
-    </w:p>
-    <w:p>
-      <w:pPr>
-        <w:pStyle w:val="NoSpacing"/>
-        <w:rPr>
-          <w:color w:val="404040" w:themeColor="text1" w:themeTint="BF"/>
-        </w:rPr>
-      </w:pPr>
-      <w:r>
-        <w:rPr>
-          <w:color w:val="404040" w:themeColor="text1" w:themeTint="BF"/>
-        </w:rPr>
-        <w:tab/>
-      </w:r>
-      <w:r>
-        <w:rPr>
-          <w:color w:val="404040" w:themeColor="text1" w:themeTint="BF"/>
-        </w:rPr>
-        <w:tab/>
-        <w:t xml:space="preserve">     ●  Improving tests and tools t</w:t>
-      </w:r>
-      <w:r>
-        <w:rPr>
-          <w:color w:val="404040" w:themeColor="text1" w:themeTint="BF"/>
-        </w:rPr>
-        <w:t>o provide more reliable feedback</w:t>
-      </w:r>
+        <w:t xml:space="preserve">     ● </w:t>
+      </w:r>
+      <w:r>
+        <w:rPr>
+          <w:color w:val="404040" w:themeColor="text1" w:themeTint="BF"/>
+        </w:rPr>
+        <w:t>Increased reliability of UI tests with custom utilities, reducing false negatives by ~80%.</w:t>
+      </w:r>
+      <w:bookmarkStart w:id="0" w:name="_GoBack"/>
+      <w:bookmarkEnd w:id="0"/>
     </w:p>
     <w:p>
       <w:pPr>
@@ -2142,15 +2117,74 @@
     </w:p>
     <w:p>
       <w:pPr>
+        <w:pStyle w:val="NoSpacing"/>
+        <w:rPr>
+          <w:sz w:val="24"/>
+          <w:szCs w:val="24"/>
+        </w:rPr>
+      </w:pPr>
+    </w:p>
+    <w:p>
+      <w:pPr>
         <w:pStyle w:val="Default"/>
+        <w:ind w:left="720" w:hanging="720"/>
         <w:rPr>
           <w:color w:val="404040" w:themeColor="text1" w:themeTint="BF"/>
           <w:sz w:val="22"/>
           <w:szCs w:val="22"/>
         </w:rPr>
       </w:pPr>
-      <w:bookmarkStart w:id="0" w:name="_GoBack"/>
-      <w:bookmarkEnd w:id="0"/>
+      <w:r>
+        <w:rPr>
+          <w:b/>
+        </w:rPr>
+        <w:t>Availability</w:t>
+      </w:r>
+      <w:r>
+        <w:rPr>
+          <w:b/>
+        </w:rPr>
+        <w:tab/>
+      </w:r>
+      <w:r>
+        <w:rPr>
+          <w:color w:val="404040" w:themeColor="text1" w:themeTint="BF"/>
+          <w:sz w:val="22"/>
+          <w:szCs w:val="22"/>
+        </w:rPr>
+        <w:t>To be discussed.</w:t>
+      </w:r>
+      <w:r>
+        <w:rPr>
+          <w:color w:val="404040" w:themeColor="text1" w:themeTint="BF"/>
+          <w:sz w:val="22"/>
+          <w:szCs w:val="22"/>
+        </w:rPr>
+        <w:br/>
+      </w:r>
+      <w:r>
+        <w:rPr>
+          <w:color w:val="404040" w:themeColor="text1" w:themeTint="BF"/>
+          <w:sz w:val="22"/>
+          <w:szCs w:val="22"/>
+        </w:rPr>
+        <w:tab/>
+        <w:t xml:space="preserve">For more information please visit </w:t>
+      </w:r>
+      <w:r>
+        <w:rPr>
+          <w:b/>
+          <w:color w:val="FF0000"/>
+        </w:rPr>
+        <w:t>AdamEstelaResume.azurewebsites.net</w:t>
+      </w:r>
+      <w:r>
+        <w:rPr>
+          <w:b/>
+          <w:color w:val="FF0000"/>
+        </w:rPr>
+        <w:t>.</w:t>
+      </w:r>
     </w:p>
     <w:sectPr>
       <w:pgSz w:w="12240" w:h="15840"/>
@@ -3801,7 +3835,7 @@
 </file>
 
 <file path=customXml/itemProps1.xml><?xml version="1.0" encoding="utf-8"?>
-<ds:datastoreItem xmlns:ds="http://schemas.openxmlformats.org/officeDocument/2006/customXml" ds:itemID="{144A66E1-2816-4766-8730-E15E0F746ADB}">
+<ds:datastoreItem xmlns:ds="http://schemas.openxmlformats.org/officeDocument/2006/customXml" ds:itemID="{37FBA3EF-19FB-477F-9F9E-8813F9428277}">
   <ds:schemaRefs>
     <ds:schemaRef ds:uri="http://schemas.openxmlformats.org/officeDocument/2006/bibliography"/>
   </ds:schemaRefs>

</xml_diff>

<commit_message>
updated resume doc. updated profile description
</commit_message>
<xml_diff>
--- a/docs/Adam_Estela_Resume.docx
+++ b/docs/Adam_Estela_Resume.docx
@@ -505,14 +505,22 @@
           <w:sz w:val="24"/>
           <w:szCs w:val="24"/>
         </w:rPr>
-        <w:t xml:space="preserve">1 Year </w:t>
-      </w:r>
-      <w:r>
-        <w:rPr>
-          <w:sz w:val="24"/>
-          <w:szCs w:val="24"/>
-        </w:rPr>
-        <w:t xml:space="preserve">– </w:t>
+        <w:t>2</w:t>
+      </w:r>
+      <w:r>
+        <w:rPr>
+          <w:b/>
+          <w:sz w:val="24"/>
+          <w:szCs w:val="24"/>
+        </w:rPr>
+        <w:t xml:space="preserve"> Year </w:t>
+      </w:r>
+      <w:r>
+        <w:rPr>
+          <w:sz w:val="24"/>
+          <w:szCs w:val="24"/>
+        </w:rPr>
+        <w:t>–</w:t>
       </w:r>
       <w:r>
         <w:rPr>
@@ -540,21 +548,14 @@
           <w:sz w:val="24"/>
           <w:szCs w:val="24"/>
         </w:rPr>
-        <w:t>Java , Javascript, HTML, CSS</w:t>
-      </w:r>
-      <w:r>
-        <w:rPr>
-          <w:sz w:val="24"/>
-          <w:szCs w:val="24"/>
-        </w:rPr>
-        <w:t>,</w:t>
-      </w:r>
-      <w:r>
-        <w:rPr>
-          <w:sz w:val="24"/>
-          <w:szCs w:val="24"/>
-        </w:rPr>
-        <w:t xml:space="preserve"> Python GLSL</w:t>
+        <w:t>Java</w:t>
+      </w:r>
+      <w:r>
+        <w:rPr>
+          <w:sz w:val="24"/>
+          <w:szCs w:val="24"/>
+        </w:rPr>
+        <w:t>, Javascript, HTML, CSS</w:t>
       </w:r>
       <w:r>
         <w:rPr>
@@ -601,7 +602,15 @@
           <w:sz w:val="24"/>
           <w:szCs w:val="24"/>
         </w:rPr>
-        <w:t>&lt; 1 Year –</w:t>
+        <w:t>~</w:t>
+      </w:r>
+      <w:r>
+        <w:rPr>
+          <w:b/>
+          <w:sz w:val="24"/>
+          <w:szCs w:val="24"/>
+        </w:rPr>
+        <w:t>1 Year –</w:t>
       </w:r>
       <w:r>
         <w:rPr>
@@ -615,6 +624,13 @@
           <w:sz w:val="24"/>
           <w:szCs w:val="24"/>
         </w:rPr>
+        <w:t xml:space="preserve">NodeJS, </w:t>
+      </w:r>
+      <w:r>
+        <w:rPr>
+          <w:sz w:val="24"/>
+          <w:szCs w:val="24"/>
+        </w:rPr>
         <w:t xml:space="preserve">AngularJS, </w:t>
       </w:r>
       <w:r>
@@ -622,21 +638,14 @@
           <w:sz w:val="24"/>
           <w:szCs w:val="24"/>
         </w:rPr>
-        <w:t>Git</w:t>
-      </w:r>
-      <w:r>
-        <w:rPr>
-          <w:sz w:val="24"/>
-          <w:szCs w:val="24"/>
-        </w:rPr>
-        <w:t xml:space="preserve">, </w:t>
-      </w:r>
-      <w:r>
-        <w:rPr>
-          <w:sz w:val="24"/>
-          <w:szCs w:val="24"/>
-        </w:rPr>
-        <w:t xml:space="preserve">Strider CI,  Selenium, </w:t>
+        <w:t xml:space="preserve">Python, </w:t>
+      </w:r>
+      <w:r>
+        <w:rPr>
+          <w:sz w:val="24"/>
+          <w:szCs w:val="24"/>
+        </w:rPr>
+        <w:t xml:space="preserve">Selenium, </w:t>
       </w:r>
       <w:r>
         <w:rPr>
@@ -658,12 +667,19 @@
           <w:szCs w:val="24"/>
         </w:rPr>
         <w:t>, HLSL</w:t>
+      </w:r>
+      <w:r>
+        <w:rPr>
+          <w:sz w:val="24"/>
+          <w:szCs w:val="24"/>
+        </w:rPr>
+        <w:t>, GLSL</w:t>
       </w:r>
     </w:p>
     <w:p>
       <w:pPr>
         <w:pStyle w:val="NoSpacing"/>
-        <w:ind w:left="720" w:firstLine="720"/>
+        <w:ind w:left="1440"/>
         <w:rPr>
           <w:color w:val="404040" w:themeColor="text1" w:themeTint="BF"/>
         </w:rPr>
@@ -690,25 +706,31 @@
         <w:rPr>
           <w:color w:val="404040" w:themeColor="text1" w:themeTint="BF"/>
         </w:rPr>
-        <w:t xml:space="preserve">several game </w:t>
-      </w:r>
-      <w:r>
-        <w:rPr>
-          <w:color w:val="404040" w:themeColor="text1" w:themeTint="BF"/>
-        </w:rPr>
-        <w:tab/>
-      </w:r>
-      <w:r>
-        <w:rPr>
-          <w:color w:val="404040" w:themeColor="text1" w:themeTint="BF"/>
-        </w:rPr>
-        <w:t xml:space="preserve">engines from the ground up with teams of four developers. On these teams I not only acted as </w:t>
-      </w:r>
-      <w:r>
-        <w:rPr>
-          <w:color w:val="404040" w:themeColor="text1" w:themeTint="BF"/>
-        </w:rPr>
-        <w:tab/>
+        <w:t>three</w:t>
+      </w:r>
+      <w:r>
+        <w:rPr>
+          <w:color w:val="404040" w:themeColor="text1" w:themeTint="BF"/>
+        </w:rPr>
+        <w:t xml:space="preserve"> game </w:t>
+      </w:r>
+      <w:r>
+        <w:rPr>
+          <w:color w:val="404040" w:themeColor="text1" w:themeTint="BF"/>
+        </w:rPr>
+        <w:t>engines from scratch</w:t>
+      </w:r>
+      <w:r>
+        <w:rPr>
+          <w:color w:val="404040" w:themeColor="text1" w:themeTint="BF"/>
+        </w:rPr>
+        <w:t xml:space="preserve"> with teams of four developers. On these teams I not only acted as </w:t>
+      </w:r>
+      <w:r>
+        <w:rPr>
+          <w:color w:val="404040" w:themeColor="text1" w:themeTint="BF"/>
+        </w:rPr>
+        <w:t xml:space="preserve">a multi-disciplinary </w:t>
       </w:r>
       <w:r>
         <w:rPr>
@@ -744,21 +766,7 @@
         <w:rPr>
           <w:color w:val="404040" w:themeColor="text1" w:themeTint="BF"/>
         </w:rPr>
-        <w:t xml:space="preserve">I built </w:t>
-      </w:r>
-      <w:r>
-        <w:rPr>
-          <w:color w:val="404040" w:themeColor="text1" w:themeTint="BF"/>
-        </w:rPr>
-        <w:tab/>
-        <w:t xml:space="preserve">five complete games during my 3.5 years of matriculation and have written tens of thousands </w:t>
-      </w:r>
-      <w:r>
-        <w:rPr>
-          <w:color w:val="404040" w:themeColor="text1" w:themeTint="BF"/>
-        </w:rPr>
-        <w:tab/>
-        <w:t>of lines of code.</w:t>
+        <w:t>I built</w:t>
       </w:r>
       <w:r>
         <w:rPr>
@@ -770,6 +778,30 @@
         <w:rPr>
           <w:color w:val="404040" w:themeColor="text1" w:themeTint="BF"/>
         </w:rPr>
+        <w:t xml:space="preserve">five complete games during my 3.5 years of matriculation </w:t>
+      </w:r>
+      <w:r>
+        <w:rPr>
+          <w:color w:val="404040" w:themeColor="text1" w:themeTint="BF"/>
+        </w:rPr>
+        <w:t>alongside tutoring and a full course load</w:t>
+      </w:r>
+      <w:r>
+        <w:rPr>
+          <w:color w:val="404040" w:themeColor="text1" w:themeTint="BF"/>
+        </w:rPr>
+        <w:t>.</w:t>
+      </w:r>
+      <w:r>
+        <w:rPr>
+          <w:color w:val="404040" w:themeColor="text1" w:themeTint="BF"/>
+        </w:rPr>
+        <w:t xml:space="preserve"> </w:t>
+      </w:r>
+      <w:r>
+        <w:rPr>
+          <w:color w:val="404040" w:themeColor="text1" w:themeTint="BF"/>
+        </w:rPr>
         <w:t xml:space="preserve">I </w:t>
       </w:r>
       <w:r>
@@ -782,19 +814,19 @@
         <w:rPr>
           <w:color w:val="404040" w:themeColor="text1" w:themeTint="BF"/>
         </w:rPr>
-        <w:t xml:space="preserve"> utilize</w:t>
-      </w:r>
-      <w:r>
-        <w:rPr>
-          <w:color w:val="404040" w:themeColor="text1" w:themeTint="BF"/>
-        </w:rPr>
-        <w:t>d</w:t>
-      </w:r>
-      <w:r>
-        <w:rPr>
-          <w:color w:val="404040" w:themeColor="text1" w:themeTint="BF"/>
-        </w:rPr>
-        <w:t xml:space="preserve"> my foundational skills in </w:t>
+        <w:t xml:space="preserve"> </w:t>
+      </w:r>
+      <w:r>
+        <w:rPr>
+          <w:color w:val="404040" w:themeColor="text1" w:themeTint="BF"/>
+        </w:rPr>
+        <w:t>excelled in</w:t>
+      </w:r>
+      <w:r>
+        <w:rPr>
+          <w:color w:val="404040" w:themeColor="text1" w:themeTint="BF"/>
+        </w:rPr>
+        <w:t xml:space="preserve"> </w:t>
       </w:r>
       <w:r>
         <w:rPr>
@@ -808,6 +840,8 @@
         </w:rPr>
         <w:t xml:space="preserve"> </w:t>
       </w:r>
+      <w:bookmarkStart w:id="0" w:name="_GoBack"/>
+      <w:bookmarkEnd w:id="0"/>
       <w:r>
         <w:rPr>
           <w:color w:val="404040" w:themeColor="text1" w:themeTint="BF"/>
@@ -911,10 +945,13 @@
         <w:ind w:left="1440"/>
       </w:pPr>
       <w:r>
-        <w:t>I currently work on several HoloLens experience teams to develop an automation framework and toolset,</w:t>
-      </w:r>
-      <w:r>
-        <w:t xml:space="preserve"> from the ground up, that scale</w:t>
+        <w:t>I currently work on several HoloLens experience teams to develop an a</w:t>
+      </w:r>
+      <w:r>
+        <w:t>utomation framework and toolset from the ground up</w:t>
+      </w:r>
+      <w:r>
+        <w:t xml:space="preserve"> that scale</w:t>
       </w:r>
       <w:r>
         <w:t xml:space="preserve"> across multiple products and device types.</w:t>
@@ -1203,8 +1240,6 @@
         </w:rPr>
         <w:t>Increased reliability of UI tests with custom utilities, reducing false negatives by ~80%.</w:t>
       </w:r>
-      <w:bookmarkStart w:id="0" w:name="_GoBack"/>
-      <w:bookmarkEnd w:id="0"/>
     </w:p>
     <w:p>
       <w:pPr>
@@ -1906,7 +1941,7 @@
           <w:sz w:val="24"/>
           <w:szCs w:val="24"/>
         </w:rPr>
-        <w:t xml:space="preserve"> -- </w:t>
+        <w:t xml:space="preserve"> --</w:t>
       </w:r>
       <w:r>
         <w:rPr>
@@ -3835,7 +3870,7 @@
 </file>
 
 <file path=customXml/itemProps1.xml><?xml version="1.0" encoding="utf-8"?>
-<ds:datastoreItem xmlns:ds="http://schemas.openxmlformats.org/officeDocument/2006/customXml" ds:itemID="{37FBA3EF-19FB-477F-9F9E-8813F9428277}">
+<ds:datastoreItem xmlns:ds="http://schemas.openxmlformats.org/officeDocument/2006/customXml" ds:itemID="{2F968BB8-6386-44FC-8751-CE453DD3B0B6}">
   <ds:schemaRefs>
     <ds:schemaRef ds:uri="http://schemas.openxmlformats.org/officeDocument/2006/bibliography"/>
   </ds:schemaRefs>

</xml_diff>

<commit_message>
Art polish. Updated resume doc. Download resume button on cover. Highlight color change.
</commit_message>
<xml_diff>
--- a/docs/Adam_Estela_Resume.docx
+++ b/docs/Adam_Estela_Resume.docx
@@ -98,6 +98,14 @@
           <w:sz w:val="32"/>
           <w:szCs w:val="32"/>
         </w:rPr>
+        <w:tab/>
+      </w:r>
+      <w:r>
+        <w:rPr>
+          <w:b/>
+          <w:sz w:val="32"/>
+          <w:szCs w:val="32"/>
+        </w:rPr>
         <w:t>Software Engineer</w:t>
       </w:r>
       <w:r>
@@ -131,21 +139,22 @@
           <w:sz w:val="20"/>
           <w:szCs w:val="20"/>
         </w:rPr>
-        <w:t>15345 Redmond Way</w:t>
+        <w:t>10720 NE 29</w:t>
       </w:r>
       <w:r>
         <w:rPr>
           <w:sz w:val="20"/>
           <w:szCs w:val="20"/>
-        </w:rPr>
-        <w:tab/>
+          <w:vertAlign w:val="superscript"/>
+        </w:rPr>
+        <w:t>th</w:t>
       </w:r>
       <w:r>
         <w:rPr>
           <w:sz w:val="20"/>
           <w:szCs w:val="20"/>
         </w:rPr>
-        <w:tab/>
+        <w:t xml:space="preserve"> Street</w:t>
       </w:r>
       <w:r>
         <w:rPr>
@@ -194,56 +203,56 @@
           <w:sz w:val="20"/>
           <w:szCs w:val="20"/>
         </w:rPr>
-        <w:t>509 - 494 - 4676</w:t>
+        <w:tab/>
       </w:r>
       <w:r>
         <w:rPr>
           <w:sz w:val="20"/>
           <w:szCs w:val="20"/>
         </w:rPr>
-        <w:br/>
+        <w:tab/>
       </w:r>
       <w:r>
         <w:rPr>
           <w:sz w:val="20"/>
           <w:szCs w:val="20"/>
         </w:rPr>
-        <w:t>Redmond</w:t>
+        <w:tab/>
       </w:r>
       <w:r>
         <w:rPr>
           <w:sz w:val="20"/>
           <w:szCs w:val="20"/>
         </w:rPr>
-        <w:t xml:space="preserve">, WA </w:t>
+        <w:t>509 - 494 - 4676</w:t>
       </w:r>
       <w:r>
         <w:rPr>
           <w:sz w:val="20"/>
           <w:szCs w:val="20"/>
         </w:rPr>
-        <w:t>98052</w:t>
+        <w:br/>
       </w:r>
       <w:r>
         <w:rPr>
           <w:sz w:val="20"/>
           <w:szCs w:val="20"/>
         </w:rPr>
-        <w:tab/>
+        <w:t>Bellevue</w:t>
       </w:r>
       <w:r>
         <w:rPr>
           <w:sz w:val="20"/>
           <w:szCs w:val="20"/>
         </w:rPr>
-        <w:tab/>
+        <w:t xml:space="preserve">, WA </w:t>
       </w:r>
       <w:r>
         <w:rPr>
           <w:sz w:val="20"/>
           <w:szCs w:val="20"/>
         </w:rPr>
-        <w:tab/>
+        <w:t>98004</w:t>
       </w:r>
       <w:r>
         <w:rPr>
@@ -285,6 +294,34 @@
           <w:sz w:val="20"/>
           <w:szCs w:val="20"/>
         </w:rPr>
+        <w:tab/>
+      </w:r>
+      <w:r>
+        <w:rPr>
+          <w:sz w:val="20"/>
+          <w:szCs w:val="20"/>
+        </w:rPr>
+        <w:tab/>
+      </w:r>
+      <w:r>
+        <w:rPr>
+          <w:sz w:val="20"/>
+          <w:szCs w:val="20"/>
+        </w:rPr>
+        <w:tab/>
+      </w:r>
+      <w:r>
+        <w:rPr>
+          <w:sz w:val="20"/>
+          <w:szCs w:val="20"/>
+        </w:rPr>
+        <w:tab/>
+      </w:r>
+      <w:r>
+        <w:rPr>
+          <w:sz w:val="20"/>
+          <w:szCs w:val="20"/>
+        </w:rPr>
         <w:t>adamestela@gmail.com</w:t>
       </w:r>
     </w:p>
@@ -353,22 +390,10 @@
         <w:tab/>
       </w:r>
       <w:r>
-        <w:rPr>
-          <w:color w:val="404040" w:themeColor="text1" w:themeTint="BF"/>
-        </w:rPr>
         <w:t>B.S. in Computer Science with a Minor in Mathematics</w:t>
       </w:r>
       <w:r>
-        <w:rPr>
-          <w:color w:val="404040" w:themeColor="text1" w:themeTint="BF"/>
-        </w:rPr>
-        <w:t xml:space="preserve"> -- </w:t>
-      </w:r>
-      <w:r>
-        <w:rPr>
-          <w:color w:val="404040" w:themeColor="text1" w:themeTint="BF"/>
-        </w:rPr>
-        <w:t>Graduated December, 2013</w:t>
+        <w:t xml:space="preserve"> -- Graduated December, 2013</w:t>
       </w:r>
       <w:r>
         <w:rPr>
@@ -513,7 +538,31 @@
           <w:sz w:val="24"/>
           <w:szCs w:val="24"/>
         </w:rPr>
-        <w:t xml:space="preserve"> Year </w:t>
+        <w:t xml:space="preserve"> - 3</w:t>
+      </w:r>
+      <w:r>
+        <w:rPr>
+          <w:b/>
+          <w:sz w:val="24"/>
+          <w:szCs w:val="24"/>
+        </w:rPr>
+        <w:t xml:space="preserve"> Year</w:t>
+      </w:r>
+      <w:r>
+        <w:rPr>
+          <w:b/>
+          <w:sz w:val="24"/>
+          <w:szCs w:val="24"/>
+        </w:rPr>
+        <w:t>s</w:t>
+      </w:r>
+      <w:r>
+        <w:rPr>
+          <w:b/>
+          <w:sz w:val="24"/>
+          <w:szCs w:val="24"/>
+        </w:rPr>
+        <w:t xml:space="preserve"> </w:t>
       </w:r>
       <w:r>
         <w:rPr>
@@ -541,14 +590,7 @@
           <w:sz w:val="24"/>
           <w:szCs w:val="24"/>
         </w:rPr>
-        <w:t xml:space="preserve">#, </w:t>
-      </w:r>
-      <w:r>
-        <w:rPr>
-          <w:sz w:val="24"/>
-          <w:szCs w:val="24"/>
-        </w:rPr>
-        <w:t>Java</w:t>
+        <w:t>#</w:t>
       </w:r>
       <w:r>
         <w:rPr>
@@ -674,176 +716,56 @@
           <w:szCs w:val="24"/>
         </w:rPr>
         <w:t>, GLSL</w:t>
+      </w:r>
+      <w:r>
+        <w:rPr>
+          <w:sz w:val="24"/>
+          <w:szCs w:val="24"/>
+        </w:rPr>
+        <w:t>, Java</w:t>
       </w:r>
     </w:p>
     <w:p>
       <w:pPr>
         <w:pStyle w:val="NoSpacing"/>
         <w:ind w:left="1440"/>
-        <w:rPr>
-          <w:color w:val="404040" w:themeColor="text1" w:themeTint="BF"/>
-        </w:rPr>
-      </w:pPr>
-      <w:r>
-        <w:rPr>
-          <w:color w:val="404040" w:themeColor="text1" w:themeTint="BF"/>
-        </w:rPr>
-        <w:t xml:space="preserve">My foundation lies in low level </w:t>
-      </w:r>
-      <w:r>
-        <w:rPr>
-          <w:color w:val="404040" w:themeColor="text1" w:themeTint="BF"/>
-        </w:rPr>
-        <w:t>programming (</w:t>
-      </w:r>
-      <w:r>
-        <w:rPr>
-          <w:color w:val="404040" w:themeColor="text1" w:themeTint="BF"/>
-        </w:rPr>
-        <w:t xml:space="preserve">C/C++) which I used to build </w:t>
-      </w:r>
-      <w:r>
-        <w:rPr>
-          <w:color w:val="404040" w:themeColor="text1" w:themeTint="BF"/>
-        </w:rPr>
-        <w:t>three</w:t>
-      </w:r>
-      <w:r>
-        <w:rPr>
-          <w:color w:val="404040" w:themeColor="text1" w:themeTint="BF"/>
-        </w:rPr>
-        <w:t xml:space="preserve"> game </w:t>
-      </w:r>
-      <w:r>
-        <w:rPr>
-          <w:color w:val="404040" w:themeColor="text1" w:themeTint="BF"/>
-        </w:rPr>
-        <w:t>engines from scratch</w:t>
-      </w:r>
-      <w:r>
-        <w:rPr>
-          <w:color w:val="404040" w:themeColor="text1" w:themeTint="BF"/>
-        </w:rPr>
-        <w:t xml:space="preserve"> with teams of four developers. On these teams I not only acted as </w:t>
-      </w:r>
-      <w:r>
-        <w:rPr>
-          <w:color w:val="404040" w:themeColor="text1" w:themeTint="BF"/>
-        </w:rPr>
-        <w:t xml:space="preserve">a multi-disciplinary </w:t>
-      </w:r>
-      <w:r>
-        <w:rPr>
-          <w:color w:val="404040" w:themeColor="text1" w:themeTint="BF"/>
-        </w:rPr>
-        <w:t xml:space="preserve">developer, but producer, where I ensured complete </w:t>
-      </w:r>
-      <w:r>
-        <w:rPr>
-          <w:color w:val="404040" w:themeColor="text1" w:themeTint="BF"/>
-        </w:rPr>
-        <w:t>milestone</w:t>
-      </w:r>
-      <w:r>
-        <w:rPr>
-          <w:color w:val="404040" w:themeColor="text1" w:themeTint="BF"/>
-        </w:rPr>
-        <w:t>s</w:t>
-      </w:r>
-      <w:r>
-        <w:rPr>
-          <w:color w:val="404040" w:themeColor="text1" w:themeTint="BF"/>
-        </w:rPr>
-        <w:t xml:space="preserve"> and </w:t>
-      </w:r>
-      <w:r>
-        <w:rPr>
-          <w:color w:val="404040" w:themeColor="text1" w:themeTint="BF"/>
-        </w:rPr>
-        <w:t xml:space="preserve">product delivery. </w:t>
-      </w:r>
-      <w:r>
-        <w:rPr>
-          <w:color w:val="404040" w:themeColor="text1" w:themeTint="BF"/>
-        </w:rPr>
-        <w:t>I built</w:t>
-      </w:r>
-      <w:r>
-        <w:rPr>
-          <w:color w:val="404040" w:themeColor="text1" w:themeTint="BF"/>
-        </w:rPr>
+      </w:pPr>
+      <w:r>
+        <w:t xml:space="preserve">My foundation lies in extensive use of C/C++ which I used to develop several game engines from scratch. I utilized heavy math, complex algorithms and optimization while architecting game engines, graphics pipelines, AI, and more. On my game teams I took further initiative by accepting product manager responsibilities and additional classes, ultimately succeeding in </w:t>
+      </w:r>
+      <w:r>
+        <w:t>delivering</w:t>
+      </w:r>
+      <w:bookmarkStart w:id="0" w:name="_GoBack"/>
+      <w:bookmarkEnd w:id="0"/>
+      <w:r>
+        <w:t xml:space="preserve"> each milestone with tremendous success. I successfully completed 5 games during my 3.5 years of matriculation alongside tutoring and an overbooked course load.</w:t>
+      </w:r>
+      <w:r>
         <w:t xml:space="preserve"> </w:t>
       </w:r>
       <w:r>
-        <w:rPr>
-          <w:color w:val="404040" w:themeColor="text1" w:themeTint="BF"/>
-        </w:rPr>
-        <w:t xml:space="preserve">five complete games during my 3.5 years of matriculation </w:t>
-      </w:r>
-      <w:r>
-        <w:rPr>
-          <w:color w:val="404040" w:themeColor="text1" w:themeTint="BF"/>
-        </w:rPr>
-        <w:t>alongside tutoring and a full course load</w:t>
-      </w:r>
-      <w:r>
-        <w:rPr>
-          <w:color w:val="404040" w:themeColor="text1" w:themeTint="BF"/>
-        </w:rPr>
-        <w:t>.</w:t>
-      </w:r>
-      <w:r>
-        <w:rPr>
-          <w:color w:val="404040" w:themeColor="text1" w:themeTint="BF"/>
-        </w:rPr>
+        <w:t xml:space="preserve">I </w:t>
+      </w:r>
+      <w:r>
+        <w:t>have since</w:t>
+      </w:r>
+      <w:r>
         <w:t xml:space="preserve"> </w:t>
       </w:r>
       <w:r>
-        <w:rPr>
-          <w:color w:val="404040" w:themeColor="text1" w:themeTint="BF"/>
-        </w:rPr>
-        <w:t xml:space="preserve">I </w:t>
-      </w:r>
-      <w:r>
-        <w:rPr>
-          <w:color w:val="404040" w:themeColor="text1" w:themeTint="BF"/>
-        </w:rPr>
-        <w:t>have since</w:t>
-      </w:r>
-      <w:r>
-        <w:rPr>
-          <w:color w:val="404040" w:themeColor="text1" w:themeTint="BF"/>
-        </w:rPr>
+        <w:t>excelled in</w:t>
+      </w:r>
+      <w:r>
         <w:t xml:space="preserve"> </w:t>
       </w:r>
       <w:r>
-        <w:rPr>
-          <w:color w:val="404040" w:themeColor="text1" w:themeTint="BF"/>
-        </w:rPr>
-        <w:t>excelled in</w:t>
-      </w:r>
-      <w:r>
-        <w:rPr>
-          <w:color w:val="404040" w:themeColor="text1" w:themeTint="BF"/>
-        </w:rPr>
+        <w:t>web and software development.</w:t>
+      </w:r>
+      <w:r>
         <w:t xml:space="preserve"> </w:t>
       </w:r>
       <w:r>
-        <w:rPr>
-          <w:color w:val="404040" w:themeColor="text1" w:themeTint="BF"/>
-        </w:rPr>
-        <w:t>web and software development.</w:t>
-      </w:r>
-      <w:r>
-        <w:rPr>
-          <w:color w:val="404040" w:themeColor="text1" w:themeTint="BF"/>
-        </w:rPr>
-        <w:t xml:space="preserve"> </w:t>
-      </w:r>
-      <w:r>
-        <w:rPr>
-          <w:color w:val="404040" w:themeColor="text1" w:themeTint="BF"/>
-        </w:rPr>
         <w:br/>
       </w:r>
     </w:p>
@@ -943,180 +865,148 @@
         <w:ind w:left="1440"/>
       </w:pPr>
       <w:r>
-        <w:t>I currently work on several HoloLens experience teams to develop an a</w:t>
-      </w:r>
-      <w:r>
-        <w:t>utomation framework and toolset from the ground up</w:t>
-      </w:r>
-      <w:r>
-        <w:t xml:space="preserve"> that scale</w:t>
-      </w:r>
-      <w:r>
-        <w:t xml:space="preserve"> across multiple products and device types.</w:t>
+        <w:t>I work on several HoloLens experience incubation teams to architect and develop an automation framework and toolset, from the ground up that scales across multiple products and devices</w:t>
+      </w:r>
+      <w:r>
+        <w:t xml:space="preserve">. </w:t>
       </w:r>
     </w:p>
     <w:p>
       <w:pPr>
         <w:pStyle w:val="NoSpacing"/>
-        <w:ind w:left="1440"/>
-        <w:rPr>
-          <w:color w:val="404040" w:themeColor="text1" w:themeTint="BF"/>
-        </w:rPr>
-      </w:pPr>
-      <w:r>
-        <w:t xml:space="preserve">    </w:t>
-      </w:r>
-      <w:r>
-        <w:rPr>
-          <w:color w:val="404040" w:themeColor="text1" w:themeTint="BF"/>
-        </w:rPr>
-        <w:t xml:space="preserve"> ●  </w:t>
-      </w:r>
-      <w:r>
-        <w:rPr>
-          <w:color w:val="404040" w:themeColor="text1" w:themeTint="BF"/>
-        </w:rPr>
-        <w:t>Programming primarily in C# to develop automation tools that facilitate complex    environments with several different simultaneously running products on varying device types</w:t>
-      </w:r>
-      <w:r>
-        <w:rPr>
-          <w:color w:val="404040" w:themeColor="text1" w:themeTint="BF"/>
-        </w:rPr>
-        <w:t>.</w:t>
+        <w:ind w:left="1695"/>
+      </w:pPr>
+      <w:r>
+        <w:t xml:space="preserve">●  </w:t>
+      </w:r>
+      <w:r>
+        <w:t>Promoted in 5 months based on merit.</w:t>
       </w:r>
     </w:p>
     <w:p>
       <w:pPr>
         <w:pStyle w:val="NoSpacing"/>
         <w:ind w:left="1695"/>
-        <w:rPr>
-          <w:color w:val="404040" w:themeColor="text1" w:themeTint="BF"/>
-        </w:rPr>
-      </w:pPr>
-      <w:r>
-        <w:rPr>
-          <w:color w:val="404040" w:themeColor="text1" w:themeTint="BF"/>
-        </w:rPr>
+      </w:pPr>
+      <w:r>
         <w:t xml:space="preserve">●  </w:t>
       </w:r>
       <w:r>
-        <w:rPr>
-          <w:color w:val="404040" w:themeColor="text1" w:themeTint="BF"/>
-        </w:rPr>
-        <w:t>Working alongside developers on several projects to improve code and product quality.</w:t>
+        <w:t>Programming primarily in C# to develop automation t</w:t>
+      </w:r>
+      <w:r>
+        <w:t xml:space="preserve">ools that facilitate complex </w:t>
+      </w:r>
+      <w:r>
+        <w:t xml:space="preserve">environments </w:t>
+      </w:r>
+      <w:r>
+        <w:t xml:space="preserve">   </w:t>
+      </w:r>
+      <w:r>
+        <w:t>with several different simultaneously running products on varying device types</w:t>
+      </w:r>
+      <w:r>
+        <w:t>.</w:t>
       </w:r>
     </w:p>
     <w:p>
       <w:pPr>
         <w:pStyle w:val="NoSpacing"/>
-        <w:rPr>
-          <w:b/>
-          <w:sz w:val="24"/>
-          <w:szCs w:val="24"/>
-        </w:rPr>
-      </w:pPr>
+        <w:ind w:left="1695"/>
+      </w:pPr>
+      <w:r>
+        <w:t xml:space="preserve">●  </w:t>
+      </w:r>
+      <w:r>
+        <w:t>Working alongside dev</w:t>
+      </w:r>
+      <w:r>
+        <w:t xml:space="preserve">elopers on several projects to </w:t>
+      </w:r>
+      <w:r>
+        <w:t>find and fix bugs in the product.</w:t>
+      </w:r>
     </w:p>
     <w:p>
       <w:pPr>
         <w:pStyle w:val="NoSpacing"/>
-        <w:ind w:left="720" w:firstLine="720"/>
-        <w:rPr>
-          <w:sz w:val="24"/>
-          <w:szCs w:val="24"/>
-        </w:rPr>
-      </w:pPr>
-      <w:r>
-        <w:rPr>
-          <w:b/>
-          <w:sz w:val="24"/>
-          <w:szCs w:val="24"/>
-        </w:rPr>
-        <w:t>PaperG, Inc.</w:t>
-      </w:r>
-      <w:r>
-        <w:rPr>
-          <w:sz w:val="24"/>
-          <w:szCs w:val="24"/>
-        </w:rPr>
-        <w:t xml:space="preserve">, February 2014 </w:t>
-      </w:r>
-      <w:r>
-        <w:rPr>
-          <w:sz w:val="24"/>
-          <w:szCs w:val="24"/>
-        </w:rPr>
-        <w:t>–</w:t>
-      </w:r>
-      <w:r>
-        <w:rPr>
-          <w:sz w:val="24"/>
-          <w:szCs w:val="24"/>
-        </w:rPr>
-        <w:t xml:space="preserve"> </w:t>
-      </w:r>
-      <w:r>
-        <w:rPr>
-          <w:sz w:val="24"/>
-          <w:szCs w:val="24"/>
-        </w:rPr>
-        <w:t>January 2015</w:t>
-      </w:r>
+        <w:rPr>
+          <w:b/>
+          <w:sz w:val="24"/>
+          <w:szCs w:val="24"/>
+        </w:rPr>
+      </w:pPr>
     </w:p>
     <w:p>
       <w:pPr>
         <w:pStyle w:val="NoSpacing"/>
-        <w:rPr>
-          <w:i/>
-          <w:sz w:val="24"/>
-          <w:szCs w:val="24"/>
-        </w:rPr>
-      </w:pPr>
-      <w:r>
-        <w:rPr>
-          <w:b/>
-          <w:sz w:val="24"/>
-          <w:szCs w:val="24"/>
-        </w:rPr>
-        <w:tab/>
-      </w:r>
-      <w:r>
-        <w:rPr>
-          <w:b/>
-          <w:sz w:val="24"/>
-          <w:szCs w:val="24"/>
-        </w:rPr>
-        <w:tab/>
-      </w:r>
-      <w:r>
-        <w:rPr>
-          <w:i/>
-          <w:sz w:val="24"/>
-          <w:szCs w:val="24"/>
-        </w:rPr>
-        <w:t>Software Engineer in Test</w:t>
-      </w:r>
-      <w:r>
-        <w:rPr>
-          <w:i/>
-          <w:sz w:val="24"/>
-          <w:szCs w:val="24"/>
-        </w:rPr>
-        <w:t xml:space="preserve"> II</w:t>
+        <w:ind w:left="720" w:firstLine="720"/>
+        <w:rPr>
+          <w:sz w:val="24"/>
+          <w:szCs w:val="24"/>
+        </w:rPr>
+      </w:pPr>
+      <w:r>
+        <w:rPr>
+          <w:b/>
+          <w:sz w:val="24"/>
+          <w:szCs w:val="24"/>
+        </w:rPr>
+        <w:t>PaperG, Inc.</w:t>
+      </w:r>
+      <w:r>
+        <w:rPr>
+          <w:sz w:val="24"/>
+          <w:szCs w:val="24"/>
+        </w:rPr>
+        <w:t xml:space="preserve">, February 2014 </w:t>
+      </w:r>
+      <w:r>
+        <w:rPr>
+          <w:sz w:val="24"/>
+          <w:szCs w:val="24"/>
+        </w:rPr>
+        <w:t>–</w:t>
+      </w:r>
+      <w:r>
+        <w:rPr>
+          <w:sz w:val="24"/>
+          <w:szCs w:val="24"/>
+        </w:rPr>
+        <w:t xml:space="preserve"> </w:t>
+      </w:r>
+      <w:r>
+        <w:rPr>
+          <w:sz w:val="24"/>
+          <w:szCs w:val="24"/>
+        </w:rPr>
+        <w:t>January 2015</w:t>
       </w:r>
     </w:p>
     <w:p>
       <w:pPr>
         <w:pStyle w:val="NoSpacing"/>
         <w:rPr>
-          <w:color w:val="404040" w:themeColor="text1" w:themeTint="BF"/>
-        </w:rPr>
-      </w:pPr>
-      <w:r>
-        <w:rPr>
           <w:i/>
           <w:sz w:val="24"/>
           <w:szCs w:val="24"/>
         </w:rPr>
+      </w:pPr>
+      <w:r>
+        <w:rPr>
+          <w:b/>
+          <w:sz w:val="24"/>
+          <w:szCs w:val="24"/>
+        </w:rPr>
+        <w:tab/>
+      </w:r>
+      <w:r>
+        <w:rPr>
+          <w:b/>
+          <w:sz w:val="24"/>
+          <w:szCs w:val="24"/>
+        </w:rPr>
         <w:tab/>
       </w:r>
       <w:r>
@@ -1125,187 +1015,143 @@
           <w:sz w:val="24"/>
           <w:szCs w:val="24"/>
         </w:rPr>
-        <w:tab/>
-      </w:r>
-      <w:r>
-        <w:rPr>
-          <w:color w:val="404040" w:themeColor="text1" w:themeTint="BF"/>
-        </w:rPr>
-        <w:t>I was one of two SDETs who built and expended our testing and CI infrastructure.</w:t>
+        <w:t>Software Engineer in Test</w:t>
+      </w:r>
+      <w:r>
+        <w:rPr>
+          <w:i/>
+          <w:sz w:val="24"/>
+          <w:szCs w:val="24"/>
+        </w:rPr>
+        <w:t xml:space="preserve"> II</w:t>
       </w:r>
     </w:p>
     <w:p>
       <w:pPr>
         <w:pStyle w:val="NoSpacing"/>
-        <w:rPr>
-          <w:color w:val="404040" w:themeColor="text1" w:themeTint="BF"/>
-        </w:rPr>
-      </w:pPr>
-      <w:r>
-        <w:rPr>
-          <w:color w:val="404040" w:themeColor="text1" w:themeTint="BF"/>
-        </w:rPr>
-        <w:tab/>
-      </w:r>
-      <w:r>
-        <w:rPr>
-          <w:color w:val="404040" w:themeColor="text1" w:themeTint="BF"/>
-        </w:rPr>
-        <w:tab/>
-        <w:t xml:space="preserve">     ●  </w:t>
-      </w:r>
-      <w:r>
-        <w:rPr>
-          <w:color w:val="404040" w:themeColor="text1" w:themeTint="BF"/>
-        </w:rPr>
-        <w:t>Developed tools, features, and infrastructure that improved test performance.</w:t>
+        <w:ind w:left="1440"/>
+      </w:pPr>
+      <w:r>
+        <w:t xml:space="preserve">I was one of </w:t>
+      </w:r>
+      <w:r>
+        <w:t>two SDETs who developed</w:t>
+      </w:r>
+      <w:r>
+        <w:t xml:space="preserve"> the </w:t>
+      </w:r>
+      <w:r>
+        <w:t>test automation framework, in</w:t>
+      </w:r>
+      <w:r>
+        <w:t>frastructure, and tools</w:t>
+      </w:r>
+      <w:r>
+        <w:t>.</w:t>
+      </w:r>
+      <w:r>
+        <w:t xml:space="preserve"> </w:t>
       </w:r>
     </w:p>
     <w:p>
       <w:pPr>
         <w:pStyle w:val="NoSpacing"/>
-        <w:rPr>
-          <w:color w:val="404040" w:themeColor="text1" w:themeTint="BF"/>
-        </w:rPr>
-      </w:pPr>
-      <w:r>
-        <w:rPr>
-          <w:color w:val="404040" w:themeColor="text1" w:themeTint="BF"/>
-        </w:rPr>
-        <w:tab/>
-      </w:r>
-      <w:r>
-        <w:rPr>
-          <w:color w:val="404040" w:themeColor="text1" w:themeTint="BF"/>
-        </w:rPr>
-        <w:tab/>
-        <w:t xml:space="preserve">     ●  </w:t>
-      </w:r>
-      <w:r>
-        <w:rPr>
-          <w:color w:val="404040" w:themeColor="text1" w:themeTint="BF"/>
-        </w:rPr>
-        <w:t>Prevented regressions with reliable, multi-browser automated UI tests and monitoring.</w:t>
-      </w:r>
-      <w:r>
-        <w:rPr>
-          <w:color w:val="404040" w:themeColor="text1" w:themeTint="BF"/>
-        </w:rPr>
-        <w:t xml:space="preserve"> </w:t>
+        <w:ind w:left="1440"/>
+      </w:pPr>
+      <w:r>
+        <w:t xml:space="preserve">     </w:t>
+      </w:r>
+      <w:r>
+        <w:t xml:space="preserve">●  </w:t>
+      </w:r>
+      <w:r>
+        <w:t>Promoted in 4 months based on merit.</w:t>
       </w:r>
     </w:p>
     <w:p>
       <w:pPr>
         <w:pStyle w:val="NoSpacing"/>
-        <w:rPr>
-          <w:color w:val="404040" w:themeColor="text1" w:themeTint="BF"/>
-        </w:rPr>
-      </w:pPr>
-      <w:r>
-        <w:rPr>
-          <w:color w:val="404040" w:themeColor="text1" w:themeTint="BF"/>
-        </w:rPr>
-        <w:tab/>
-      </w:r>
-      <w:r>
-        <w:rPr>
-          <w:color w:val="404040" w:themeColor="text1" w:themeTint="BF"/>
-        </w:rPr>
-        <w:tab/>
-        <w:t xml:space="preserve">     ● </w:t>
-      </w:r>
-      <w:r>
-        <w:rPr>
-          <w:color w:val="404040" w:themeColor="text1" w:themeTint="BF"/>
-        </w:rPr>
-        <w:t>Developed</w:t>
-      </w:r>
-      <w:r>
-        <w:rPr>
-          <w:color w:val="404040" w:themeColor="text1" w:themeTint="BF"/>
-        </w:rPr>
-        <w:t xml:space="preserve"> custom utilities, reducing false negatives by ~80%</w:t>
+      </w:pPr>
+      <w:r>
+        <w:tab/>
+      </w:r>
+      <w:r>
+        <w:tab/>
+        <w:t xml:space="preserve">     ●  </w:t>
+      </w:r>
+      <w:r>
+        <w:t>Developed tools, features, and infrastructure that improved test performance.</w:t>
       </w:r>
     </w:p>
     <w:p>
       <w:pPr>
         <w:pStyle w:val="NoSpacing"/>
-        <w:rPr>
-          <w:color w:val="404040" w:themeColor="text1" w:themeTint="BF"/>
-        </w:rPr>
-      </w:pPr>
-      <w:r>
-        <w:rPr>
-          <w:color w:val="404040" w:themeColor="text1" w:themeTint="BF"/>
-        </w:rPr>
-        <w:tab/>
-      </w:r>
-      <w:r>
-        <w:rPr>
-          <w:color w:val="404040" w:themeColor="text1" w:themeTint="BF"/>
-        </w:rPr>
-        <w:tab/>
-      </w:r>
-      <w:r>
-        <w:rPr>
-          <w:color w:val="404040" w:themeColor="text1" w:themeTint="BF"/>
-        </w:rPr>
+        <w:ind w:left="1440"/>
+      </w:pPr>
+      <w:r>
+        <w:t xml:space="preserve">     ● Contributed to front-end feature development.</w:t>
+      </w:r>
+    </w:p>
+    <w:p>
+      <w:pPr>
+        <w:pStyle w:val="NoSpacing"/>
+      </w:pPr>
+      <w:r>
+        <w:tab/>
+      </w:r>
+      <w:r>
+        <w:tab/>
+        <w:t xml:space="preserve">     ●  </w:t>
+      </w:r>
+      <w:r>
+        <w:t>Prevented regressions with reliable, multi-browser automated UI tests and monitoring.</w:t>
+      </w:r>
+      <w:r>
+        <w:t xml:space="preserve"> </w:t>
+      </w:r>
+    </w:p>
+    <w:p>
+      <w:pPr>
+        <w:pStyle w:val="NoSpacing"/>
+      </w:pPr>
+      <w:r>
+        <w:tab/>
+      </w:r>
+      <w:r>
+        <w:tab/>
+        <w:t xml:space="preserve">     ● </w:t>
+      </w:r>
+      <w:r>
+        <w:t>Developed custom utilities, reducing false negatives by ~80%</w:t>
+      </w:r>
+    </w:p>
+    <w:p>
+      <w:pPr>
+        <w:pStyle w:val="NoSpacing"/>
+      </w:pPr>
+      <w:r>
+        <w:tab/>
+      </w:r>
+      <w:r>
+        <w:tab/>
+      </w:r>
+      <w:r>
         <w:t>I quickly grasped</w:t>
       </w:r>
       <w:r>
-        <w:rPr>
-          <w:color w:val="404040" w:themeColor="text1" w:themeTint="BF"/>
-        </w:rPr>
         <w:t xml:space="preserve"> Javascript,</w:t>
       </w:r>
       <w:r>
-        <w:rPr>
-          <w:color w:val="404040" w:themeColor="text1" w:themeTint="BF"/>
-        </w:rPr>
-        <w:t xml:space="preserve"> Java, HTML, and CSS as well as several tools</w:t>
-      </w:r>
-      <w:r>
-        <w:rPr>
-          <w:color w:val="404040" w:themeColor="text1" w:themeTint="BF"/>
-        </w:rPr>
-        <w:t xml:space="preserve"> that allowed me to </w:t>
-      </w:r>
-      <w:r>
-        <w:rPr>
-          <w:color w:val="404040" w:themeColor="text1" w:themeTint="BF"/>
-        </w:rPr>
-        <w:tab/>
-      </w:r>
-      <w:r>
-        <w:rPr>
-          <w:color w:val="404040" w:themeColor="text1" w:themeTint="BF"/>
-        </w:rPr>
-        <w:tab/>
-        <w:t xml:space="preserve">work more effectively. </w:t>
-      </w:r>
-      <w:r>
-        <w:rPr>
-          <w:color w:val="404040" w:themeColor="text1" w:themeTint="BF"/>
-        </w:rPr>
-        <w:t xml:space="preserve">After 4 months, I was </w:t>
-      </w:r>
-      <w:r>
-        <w:rPr>
-          <w:color w:val="404040" w:themeColor="text1" w:themeTint="BF"/>
-        </w:rPr>
-        <w:t>promoted</w:t>
-      </w:r>
-      <w:r>
-        <w:rPr>
-          <w:color w:val="404040" w:themeColor="text1" w:themeTint="BF"/>
-        </w:rPr>
-        <w:t xml:space="preserve"> for merit based contributions</w:t>
-      </w:r>
-      <w:r>
-        <w:rPr>
-          <w:color w:val="404040" w:themeColor="text1" w:themeTint="BF"/>
-        </w:rPr>
-        <w:t>.</w:t>
+        <w:t xml:space="preserve"> Java, HTML, and CSS as well as several </w:t>
+      </w:r>
+      <w:r>
+        <w:t xml:space="preserve">new </w:t>
+      </w:r>
+      <w:r>
+        <w:t>tools</w:t>
+      </w:r>
+      <w:r>
+        <w:t xml:space="preserve">. </w:t>
       </w:r>
     </w:p>
     <w:p>
@@ -1711,101 +1557,59 @@
     <w:p>
       <w:pPr>
         <w:pStyle w:val="NoSpacing"/>
-        <w:rPr>
-          <w:color w:val="404040" w:themeColor="text1" w:themeTint="BF"/>
-        </w:rPr>
-      </w:pPr>
-      <w:r>
-        <w:rPr>
-          <w:sz w:val="24"/>
-          <w:szCs w:val="24"/>
-        </w:rPr>
-        <w:tab/>
-      </w:r>
-      <w:r>
-        <w:rPr>
-          <w:sz w:val="24"/>
-          <w:szCs w:val="24"/>
-        </w:rPr>
-        <w:tab/>
-      </w:r>
-      <w:r>
-        <w:rPr>
-          <w:color w:val="404040" w:themeColor="text1" w:themeTint="BF"/>
-        </w:rPr>
+      </w:pPr>
+      <w:r>
+        <w:rPr>
+          <w:sz w:val="24"/>
+          <w:szCs w:val="24"/>
+        </w:rPr>
+        <w:tab/>
+      </w:r>
+      <w:r>
+        <w:rPr>
+          <w:sz w:val="24"/>
+          <w:szCs w:val="24"/>
+        </w:rPr>
+        <w:tab/>
+      </w:r>
+      <w:r>
         <w:t xml:space="preserve">    </w:t>
       </w:r>
       <w:r>
-        <w:rPr>
-          <w:color w:val="404040" w:themeColor="text1" w:themeTint="BF"/>
-        </w:rPr>
         <w:t>●</w:t>
       </w:r>
       <w:r>
-        <w:rPr>
-          <w:color w:val="404040" w:themeColor="text1" w:themeTint="BF"/>
-        </w:rPr>
         <w:t xml:space="preserve"> </w:t>
       </w:r>
       <w:r>
-        <w:rPr>
-          <w:color w:val="404040" w:themeColor="text1" w:themeTint="BF"/>
-        </w:rPr>
         <w:t xml:space="preserve"> </w:t>
       </w:r>
       <w:r>
-        <w:rPr>
-          <w:color w:val="404040" w:themeColor="text1" w:themeTint="BF"/>
-        </w:rPr>
         <w:t>Implemented A* path-finding efficient to support thousands of agents in real time</w:t>
       </w:r>
       <w:r>
-        <w:rPr>
-          <w:color w:val="404040" w:themeColor="text1" w:themeTint="BF"/>
-        </w:rPr>
         <w:br/>
       </w:r>
       <w:r>
-        <w:rPr>
-          <w:color w:val="404040" w:themeColor="text1" w:themeTint="BF"/>
-        </w:rPr>
-        <w:tab/>
-      </w:r>
-      <w:r>
-        <w:rPr>
-          <w:color w:val="404040" w:themeColor="text1" w:themeTint="BF"/>
-        </w:rPr>
+        <w:tab/>
+      </w:r>
+      <w:r>
         <w:tab/>
         <w:t xml:space="preserve">    </w:t>
       </w:r>
       <w:r>
-        <w:rPr>
-          <w:color w:val="404040" w:themeColor="text1" w:themeTint="BF"/>
-        </w:rPr>
         <w:t>●</w:t>
       </w:r>
       <w:r>
-        <w:rPr>
-          <w:color w:val="404040" w:themeColor="text1" w:themeTint="BF"/>
-        </w:rPr>
         <w:t xml:space="preserve"> </w:t>
       </w:r>
       <w:r>
-        <w:rPr>
-          <w:color w:val="404040" w:themeColor="text1" w:themeTint="BF"/>
-        </w:rPr>
         <w:t xml:space="preserve"> </w:t>
       </w:r>
       <w:r>
-        <w:rPr>
-          <w:color w:val="404040" w:themeColor="text1" w:themeTint="BF"/>
-        </w:rPr>
         <w:t>Designed and implemented compatible</w:t>
       </w:r>
       <w:r>
-        <w:rPr>
-          <w:color w:val="404040" w:themeColor="text1" w:themeTint="BF"/>
-        </w:rPr>
         <w:t xml:space="preserve"> AI behaviors that allow strategic growth</w:t>
       </w:r>
     </w:p>
@@ -1813,57 +1617,34 @@
       <w:pPr>
         <w:pStyle w:val="NoSpacing"/>
         <w:rPr>
-          <w:color w:val="7F7F7F" w:themeColor="text1" w:themeTint="80"/>
-          <w:sz w:val="24"/>
-          <w:szCs w:val="24"/>
-        </w:rPr>
-      </w:pPr>
-      <w:r>
-        <w:rPr>
-          <w:color w:val="404040" w:themeColor="text1" w:themeTint="BF"/>
-        </w:rPr>
-        <w:tab/>
-      </w:r>
-      <w:r>
-        <w:rPr>
-          <w:color w:val="404040" w:themeColor="text1" w:themeTint="BF"/>
-        </w:rPr>
+          <w:sz w:val="24"/>
+          <w:szCs w:val="24"/>
+        </w:rPr>
+      </w:pPr>
+      <w:r>
+        <w:tab/>
+      </w:r>
+      <w:r>
         <w:tab/>
         <w:t xml:space="preserve">    </w:t>
       </w:r>
       <w:r>
-        <w:rPr>
-          <w:color w:val="404040" w:themeColor="text1" w:themeTint="BF"/>
-        </w:rPr>
         <w:t>●</w:t>
       </w:r>
       <w:r>
-        <w:rPr>
-          <w:color w:val="404040" w:themeColor="text1" w:themeTint="BF"/>
-        </w:rPr>
         <w:t xml:space="preserve"> </w:t>
       </w:r>
       <w:r>
-        <w:rPr>
-          <w:color w:val="404040" w:themeColor="text1" w:themeTint="BF"/>
-        </w:rPr>
         <w:t xml:space="preserve"> </w:t>
       </w:r>
       <w:r>
-        <w:rPr>
-          <w:color w:val="404040" w:themeColor="text1" w:themeTint="BF"/>
-        </w:rPr>
         <w:t>Implemented and tested game logic, UI, and content. (More info on website)</w:t>
       </w:r>
       <w:r>
-        <w:rPr>
-          <w:color w:val="404040" w:themeColor="text1" w:themeTint="BF"/>
-        </w:rPr>
         <w:t xml:space="preserve"> </w:t>
       </w:r>
       <w:r>
         <w:rPr>
-          <w:color w:val="A6A6A6" w:themeColor="background1" w:themeShade="A6"/>
           <w:sz w:val="24"/>
           <w:szCs w:val="24"/>
         </w:rPr>
@@ -1873,9 +1654,6 @@
     <w:p>
       <w:pPr>
         <w:pStyle w:val="NoSpacing"/>
-        <w:rPr>
-          <w:color w:val="404040" w:themeColor="text1" w:themeTint="BF"/>
-        </w:rPr>
       </w:pPr>
       <w:r>
         <w:rPr>
@@ -1973,85 +1751,31 @@
       </w:r>
       <w:r>
         <w:rPr>
-          <w:color w:val="404040" w:themeColor="text1" w:themeTint="BF"/>
-          <w:sz w:val="24"/>
-          <w:szCs w:val="24"/>
-        </w:rPr>
-        <w:tab/>
-      </w:r>
-      <w:r>
-        <w:rPr>
-          <w:color w:val="404040" w:themeColor="text1" w:themeTint="BF"/>
-        </w:rPr>
+          <w:sz w:val="24"/>
+          <w:szCs w:val="24"/>
+        </w:rPr>
+        <w:tab/>
+      </w:r>
+      <w:r>
         <w:t xml:space="preserve">    ●</w:t>
       </w:r>
       <w:r>
-        <w:rPr>
-          <w:color w:val="404040" w:themeColor="text1" w:themeTint="BF"/>
-        </w:rPr>
         <w:t xml:space="preserve"> </w:t>
       </w:r>
       <w:r>
-        <w:rPr>
-          <w:color w:val="404040" w:themeColor="text1" w:themeTint="BF"/>
-        </w:rPr>
         <w:t xml:space="preserve"> </w:t>
       </w:r>
       <w:r>
-        <w:rPr>
-          <w:color w:val="404040" w:themeColor="text1" w:themeTint="BF"/>
-        </w:rPr>
-        <w:t xml:space="preserve">Created AI behaviors for airplanes to follow a target, lead a race, and determine </w:t>
-      </w:r>
-      <w:r>
-        <w:rPr>
-          <w:color w:val="404040" w:themeColor="text1" w:themeTint="BF"/>
-        </w:rPr>
-        <w:tab/>
-      </w:r>
-      <w:r>
-        <w:rPr>
-          <w:color w:val="404040" w:themeColor="text1" w:themeTint="BF"/>
-        </w:rPr>
-        <w:tab/>
-        <w:t xml:space="preserve">       </w:t>
-      </w:r>
-      <w:r>
-        <w:rPr>
-          <w:color w:val="404040" w:themeColor="text1" w:themeTint="BF"/>
-        </w:rPr>
-        <w:t xml:space="preserve"> </w:t>
-      </w:r>
-      <w:r>
-        <w:rPr>
-          <w:color w:val="404040" w:themeColor="text1" w:themeTint="BF"/>
-        </w:rPr>
-        <w:tab/>
-        <w:t xml:space="preserve">        </w:t>
-      </w:r>
-      <w:r>
-        <w:rPr>
-          <w:color w:val="404040" w:themeColor="text1" w:themeTint="BF"/>
-        </w:rPr>
-        <w:t xml:space="preserve"> </w:t>
-      </w:r>
-      <w:r>
-        <w:rPr>
-          <w:color w:val="404040" w:themeColor="text1" w:themeTint="BF"/>
-        </w:rPr>
-        <w:t>leader (</w:t>
-      </w:r>
-      <w:r>
-        <w:rPr>
-          <w:color w:val="404040" w:themeColor="text1" w:themeTint="BF"/>
-        </w:rPr>
-        <w:t>deprecated</w:t>
-      </w:r>
-      <w:r>
-        <w:rPr>
-          <w:color w:val="404040" w:themeColor="text1" w:themeTint="BF"/>
-        </w:rPr>
-        <w:t>)</w:t>
+        <w:t>Created AI behaviors</w:t>
+      </w:r>
+      <w:r>
+        <w:t xml:space="preserve"> and logic</w:t>
+      </w:r>
+      <w:r>
+        <w:t xml:space="preserve"> for airplanes to </w:t>
+      </w:r>
+      <w:r>
+        <w:t xml:space="preserve">race in an open 3D environment (no track) </w:t>
       </w:r>
     </w:p>
     <w:p>
@@ -2062,155 +1786,47 @@
         </w:rPr>
       </w:pPr>
       <w:r>
-        <w:rPr>
-          <w:color w:val="404040" w:themeColor="text1" w:themeTint="BF"/>
-        </w:rPr>
-        <w:tab/>
-      </w:r>
-      <w:r>
-        <w:rPr>
-          <w:color w:val="404040" w:themeColor="text1" w:themeTint="BF"/>
-        </w:rPr>
+        <w:tab/>
+      </w:r>
+      <w:r>
         <w:tab/>
         <w:t xml:space="preserve">    ●</w:t>
       </w:r>
       <w:r>
-        <w:rPr>
-          <w:color w:val="404040" w:themeColor="text1" w:themeTint="BF"/>
-        </w:rPr>
         <w:t xml:space="preserve"> </w:t>
       </w:r>
       <w:r>
-        <w:rPr>
-          <w:color w:val="404040" w:themeColor="text1" w:themeTint="BF"/>
-        </w:rPr>
         <w:t xml:space="preserve"> </w:t>
       </w:r>
       <w:r>
-        <w:rPr>
-          <w:color w:val="404040" w:themeColor="text1" w:themeTint="BF"/>
-        </w:rPr>
         <w:t>Designed and implemented underlying logic system fo</w:t>
       </w:r>
       <w:r>
-        <w:rPr>
-          <w:color w:val="404040" w:themeColor="text1" w:themeTint="BF"/>
-        </w:rPr>
         <w:t>r component based engine</w:t>
       </w:r>
       <w:r>
-        <w:rPr>
-          <w:color w:val="404040" w:themeColor="text1" w:themeTint="BF"/>
-        </w:rPr>
         <w:br/>
       </w:r>
       <w:r>
-        <w:rPr>
-          <w:color w:val="404040" w:themeColor="text1" w:themeTint="BF"/>
-        </w:rPr>
-        <w:tab/>
-      </w:r>
-      <w:r>
-        <w:rPr>
-          <w:color w:val="404040" w:themeColor="text1" w:themeTint="BF"/>
-        </w:rPr>
+        <w:tab/>
+      </w:r>
+      <w:r>
         <w:tab/>
         <w:t xml:space="preserve">    ●</w:t>
       </w:r>
       <w:r>
-        <w:rPr>
-          <w:color w:val="404040" w:themeColor="text1" w:themeTint="BF"/>
-        </w:rPr>
         <w:t xml:space="preserve"> </w:t>
       </w:r>
       <w:r>
-        <w:rPr>
-          <w:color w:val="404040" w:themeColor="text1" w:themeTint="BF"/>
-        </w:rPr>
         <w:t xml:space="preserve"> </w:t>
       </w:r>
       <w:r>
-        <w:rPr>
-          <w:color w:val="404040" w:themeColor="text1" w:themeTint="BF"/>
-        </w:rPr>
         <w:t xml:space="preserve">Designed and implemented underlying UI system as well as content. </w:t>
       </w:r>
-    </w:p>
-    <w:p>
-      <w:pPr>
-        <w:pStyle w:val="NoSpacing"/>
-        <w:rPr>
-          <w:sz w:val="24"/>
-          <w:szCs w:val="24"/>
-        </w:rPr>
-      </w:pPr>
-    </w:p>
-    <w:p>
-      <w:pPr>
-        <w:pStyle w:val="Default"/>
-        <w:ind w:left="720" w:hanging="720"/>
-        <w:rPr>
-          <w:b/>
-          <w:color w:val="FF0000"/>
-        </w:rPr>
-      </w:pPr>
-      <w:r>
-        <w:rPr>
-          <w:b/>
-        </w:rPr>
-        <w:t>Availability</w:t>
-      </w:r>
-      <w:r>
-        <w:rPr>
-          <w:b/>
-        </w:rPr>
-        <w:tab/>
-      </w:r>
-      <w:r>
-        <w:rPr>
-          <w:color w:val="404040" w:themeColor="text1" w:themeTint="BF"/>
-          <w:sz w:val="22"/>
-          <w:szCs w:val="22"/>
-        </w:rPr>
-        <w:t>To be discussed.</w:t>
-      </w:r>
-      <w:r>
-        <w:rPr>
-          <w:color w:val="404040" w:themeColor="text1" w:themeTint="BF"/>
-          <w:sz w:val="22"/>
-          <w:szCs w:val="22"/>
-        </w:rPr>
-        <w:br/>
-      </w:r>
-      <w:r>
-        <w:rPr>
-          <w:color w:val="404040" w:themeColor="text1" w:themeTint="BF"/>
-          <w:sz w:val="22"/>
-          <w:szCs w:val="22"/>
-        </w:rPr>
-        <w:tab/>
-        <w:t xml:space="preserve">For more information please visit </w:t>
-      </w:r>
-      <w:r>
-        <w:rPr>
-          <w:b/>
-          <w:color w:val="FF0000"/>
-        </w:rPr>
-        <w:t>AdamEstelaResume.azurewebsites.net</w:t>
-      </w:r>
-      <w:r>
-        <w:rPr>
-          <w:b/>
-          <w:color w:val="FF0000"/>
-        </w:rPr>
-        <w:t>.</w:t>
-      </w:r>
-      <w:bookmarkStart w:id="0" w:name="_GoBack"/>
-      <w:bookmarkEnd w:id="0"/>
     </w:p>
     <w:sectPr>
       <w:pgSz w:w="12240" w:h="15840"/>
-      <w:pgMar w:top="720" w:right="1152" w:bottom="720" w:left="1152" w:header="720" w:footer="720" w:gutter="0"/>
+      <w:pgMar w:top="720" w:right="720" w:bottom="720" w:left="720" w:header="720" w:footer="720" w:gutter="0"/>
       <w:cols w:space="720"/>
       <w:docGrid w:linePitch="360"/>
     </w:sectPr>
@@ -3857,7 +3473,7 @@
 </file>
 
 <file path=customXml/itemProps1.xml><?xml version="1.0" encoding="utf-8"?>
-<ds:datastoreItem xmlns:ds="http://schemas.openxmlformats.org/officeDocument/2006/customXml" ds:itemID="{14AE2CDF-C4CD-43AB-9A27-E140F37E6DFF}">
+<ds:datastoreItem xmlns:ds="http://schemas.openxmlformats.org/officeDocument/2006/customXml" ds:itemID="{A93966C1-9335-4DE0-A3D6-058C04BCEB74}">
   <ds:schemaRefs>
     <ds:schemaRef ds:uri="http://schemas.openxmlformats.org/officeDocument/2006/bibliography"/>
   </ds:schemaRefs>

</xml_diff>

<commit_message>
fixed broken dl resume header link
</commit_message>
<xml_diff>
--- a/docs/Adam_Estela_Resume.docx
+++ b/docs/Adam_Estela_Resume.docx
@@ -736,173 +736,176 @@
       <w:r>
         <w:t>delivering</w:t>
       </w:r>
+      <w:r>
+        <w:t xml:space="preserve"> each milestone with tremendous success. I successfully completed 5 games during my 3.5 years of matriculation alongside tutoring and an overbooked course load.</w:t>
+      </w:r>
+      <w:r>
+        <w:t xml:space="preserve"> </w:t>
+      </w:r>
+      <w:r>
+        <w:t xml:space="preserve">I </w:t>
+      </w:r>
+      <w:r>
+        <w:t>have since</w:t>
+      </w:r>
+      <w:r>
+        <w:t xml:space="preserve"> </w:t>
+      </w:r>
+      <w:r>
+        <w:t>excelled in</w:t>
+      </w:r>
+      <w:r>
+        <w:t xml:space="preserve"> </w:t>
+      </w:r>
+      <w:r>
+        <w:t>web and software development.</w:t>
+      </w:r>
+      <w:r>
+        <w:t xml:space="preserve"> </w:t>
+      </w:r>
+      <w:r>
+        <w:br/>
+      </w:r>
+    </w:p>
+    <w:p>
+      <w:pPr>
+        <w:pStyle w:val="NoSpacing"/>
+        <w:rPr>
+          <w:sz w:val="24"/>
+          <w:szCs w:val="24"/>
+        </w:rPr>
+      </w:pPr>
+      <w:r>
+        <w:rPr>
+          <w:b/>
+          <w:sz w:val="24"/>
+          <w:szCs w:val="24"/>
+        </w:rPr>
+        <w:t>Work</w:t>
+      </w:r>
+      <w:r>
+        <w:rPr>
+          <w:b/>
+          <w:sz w:val="24"/>
+          <w:szCs w:val="24"/>
+        </w:rPr>
+        <w:tab/>
+        <w:t xml:space="preserve">          </w:t>
+      </w:r>
+      <w:r>
+        <w:rPr>
+          <w:b/>
+          <w:sz w:val="24"/>
+          <w:szCs w:val="24"/>
+        </w:rPr>
+        <w:tab/>
+      </w:r>
+      <w:r>
+        <w:rPr>
+          <w:b/>
+          <w:sz w:val="24"/>
+          <w:szCs w:val="24"/>
+        </w:rPr>
+        <w:t xml:space="preserve">Microsoft, </w:t>
+      </w:r>
+      <w:r>
+        <w:rPr>
+          <w:sz w:val="24"/>
+          <w:szCs w:val="24"/>
+        </w:rPr>
+        <w:t>January 2015 - Current</w:t>
+      </w:r>
+    </w:p>
+    <w:p>
+      <w:pPr>
+        <w:pStyle w:val="NoSpacing"/>
+        <w:rPr>
+          <w:sz w:val="24"/>
+          <w:szCs w:val="24"/>
+        </w:rPr>
+      </w:pPr>
+      <w:r>
+        <w:rPr>
+          <w:b/>
+          <w:sz w:val="24"/>
+          <w:szCs w:val="24"/>
+        </w:rPr>
+        <w:t>Experience</w:t>
+      </w:r>
+      <w:r>
+        <w:rPr>
+          <w:b/>
+          <w:sz w:val="24"/>
+          <w:szCs w:val="24"/>
+        </w:rPr>
+        <w:tab/>
+      </w:r>
+      <w:r>
+        <w:rPr>
+          <w:i/>
+          <w:sz w:val="24"/>
+          <w:szCs w:val="24"/>
+        </w:rPr>
+        <w:t>Software Engineer in Test</w:t>
+      </w:r>
+      <w:r>
+        <w:rPr>
+          <w:i/>
+          <w:sz w:val="24"/>
+          <w:szCs w:val="24"/>
+        </w:rPr>
+        <w:t xml:space="preserve"> II</w:t>
+      </w:r>
+    </w:p>
+    <w:p>
+      <w:pPr>
+        <w:pStyle w:val="NoSpacing"/>
+        <w:ind w:left="1440"/>
+      </w:pPr>
+      <w:r>
+        <w:t>I work on several HoloLens experience incubation teams to architect and develop an automation framework and toolset, from the ground up that scales across multiple products and devices</w:t>
+      </w:r>
+      <w:r>
+        <w:t xml:space="preserve">. </w:t>
+      </w:r>
+    </w:p>
+    <w:p>
+      <w:pPr>
+        <w:pStyle w:val="NoSpacing"/>
+        <w:ind w:left="1695"/>
+      </w:pPr>
+      <w:r>
+        <w:t xml:space="preserve">●  </w:t>
+      </w:r>
+      <w:r>
+        <w:t>Promoted in 5 months based on merit.</w:t>
+      </w:r>
+    </w:p>
+    <w:p>
+      <w:pPr>
+        <w:pStyle w:val="NoSpacing"/>
+        <w:ind w:left="1695"/>
+      </w:pPr>
+      <w:r>
+        <w:t xml:space="preserve">●  </w:t>
+      </w:r>
+      <w:r>
+        <w:t>Programming primarily in C# to develop automation</w:t>
+      </w:r>
+      <w:r>
+        <w:t xml:space="preserve"> and</w:t>
+      </w:r>
+      <w:r>
+        <w:t xml:space="preserve"> t</w:t>
+      </w:r>
+      <w:r>
+        <w:t xml:space="preserve">ools that facilitate complex </w:t>
+      </w:r>
+      <w:r>
+        <w:t xml:space="preserve">environments </w:t>
+      </w:r>
       <w:bookmarkStart w:id="0" w:name="_GoBack"/>
       <w:bookmarkEnd w:id="0"/>
-      <w:r>
-        <w:t xml:space="preserve"> each milestone with tremendous success. I successfully completed 5 games during my 3.5 years of matriculation alongside tutoring and an overbooked course load.</w:t>
-      </w:r>
-      <w:r>
-        <w:t xml:space="preserve"> </w:t>
-      </w:r>
-      <w:r>
-        <w:t xml:space="preserve">I </w:t>
-      </w:r>
-      <w:r>
-        <w:t>have since</w:t>
-      </w:r>
-      <w:r>
-        <w:t xml:space="preserve"> </w:t>
-      </w:r>
-      <w:r>
-        <w:t>excelled in</w:t>
-      </w:r>
-      <w:r>
-        <w:t xml:space="preserve"> </w:t>
-      </w:r>
-      <w:r>
-        <w:t>web and software development.</w:t>
-      </w:r>
-      <w:r>
-        <w:t xml:space="preserve"> </w:t>
-      </w:r>
-      <w:r>
-        <w:br/>
-      </w:r>
-    </w:p>
-    <w:p>
-      <w:pPr>
-        <w:pStyle w:val="NoSpacing"/>
-        <w:rPr>
-          <w:sz w:val="24"/>
-          <w:szCs w:val="24"/>
-        </w:rPr>
-      </w:pPr>
-      <w:r>
-        <w:rPr>
-          <w:b/>
-          <w:sz w:val="24"/>
-          <w:szCs w:val="24"/>
-        </w:rPr>
-        <w:t>Work</w:t>
-      </w:r>
-      <w:r>
-        <w:rPr>
-          <w:b/>
-          <w:sz w:val="24"/>
-          <w:szCs w:val="24"/>
-        </w:rPr>
-        <w:tab/>
-        <w:t xml:space="preserve">          </w:t>
-      </w:r>
-      <w:r>
-        <w:rPr>
-          <w:b/>
-          <w:sz w:val="24"/>
-          <w:szCs w:val="24"/>
-        </w:rPr>
-        <w:tab/>
-      </w:r>
-      <w:r>
-        <w:rPr>
-          <w:b/>
-          <w:sz w:val="24"/>
-          <w:szCs w:val="24"/>
-        </w:rPr>
-        <w:t xml:space="preserve">Microsoft, </w:t>
-      </w:r>
-      <w:r>
-        <w:rPr>
-          <w:sz w:val="24"/>
-          <w:szCs w:val="24"/>
-        </w:rPr>
-        <w:t>January 2015 - Current</w:t>
-      </w:r>
-    </w:p>
-    <w:p>
-      <w:pPr>
-        <w:pStyle w:val="NoSpacing"/>
-        <w:rPr>
-          <w:sz w:val="24"/>
-          <w:szCs w:val="24"/>
-        </w:rPr>
-      </w:pPr>
-      <w:r>
-        <w:rPr>
-          <w:b/>
-          <w:sz w:val="24"/>
-          <w:szCs w:val="24"/>
-        </w:rPr>
-        <w:t>Experience</w:t>
-      </w:r>
-      <w:r>
-        <w:rPr>
-          <w:b/>
-          <w:sz w:val="24"/>
-          <w:szCs w:val="24"/>
-        </w:rPr>
-        <w:tab/>
-      </w:r>
-      <w:r>
-        <w:rPr>
-          <w:i/>
-          <w:sz w:val="24"/>
-          <w:szCs w:val="24"/>
-        </w:rPr>
-        <w:t>Software Engineer in Test</w:t>
-      </w:r>
-      <w:r>
-        <w:rPr>
-          <w:i/>
-          <w:sz w:val="24"/>
-          <w:szCs w:val="24"/>
-        </w:rPr>
-        <w:t xml:space="preserve"> II</w:t>
-      </w:r>
-    </w:p>
-    <w:p>
-      <w:pPr>
-        <w:pStyle w:val="NoSpacing"/>
-        <w:ind w:left="1440"/>
-      </w:pPr>
-      <w:r>
-        <w:t>I work on several HoloLens experience incubation teams to architect and develop an automation framework and toolset, from the ground up that scales across multiple products and devices</w:t>
-      </w:r>
-      <w:r>
-        <w:t xml:space="preserve">. </w:t>
-      </w:r>
-    </w:p>
-    <w:p>
-      <w:pPr>
-        <w:pStyle w:val="NoSpacing"/>
-        <w:ind w:left="1695"/>
-      </w:pPr>
-      <w:r>
-        <w:t xml:space="preserve">●  </w:t>
-      </w:r>
-      <w:r>
-        <w:t>Promoted in 5 months based on merit.</w:t>
-      </w:r>
-    </w:p>
-    <w:p>
-      <w:pPr>
-        <w:pStyle w:val="NoSpacing"/>
-        <w:ind w:left="1695"/>
-      </w:pPr>
-      <w:r>
-        <w:t xml:space="preserve">●  </w:t>
-      </w:r>
-      <w:r>
-        <w:t>Programming primarily in C# to develop automation t</w:t>
-      </w:r>
-      <w:r>
-        <w:t xml:space="preserve">ools that facilitate complex </w:t>
-      </w:r>
-      <w:r>
-        <w:t xml:space="preserve">environments </w:t>
-      </w:r>
-      <w:r>
-        <w:t xml:space="preserve">   </w:t>
-      </w:r>
       <w:r>
         <w:t>with several different simultaneously running products on varying device types</w:t>
       </w:r>
@@ -3473,7 +3476,7 @@
 </file>
 
 <file path=customXml/itemProps1.xml><?xml version="1.0" encoding="utf-8"?>
-<ds:datastoreItem xmlns:ds="http://schemas.openxmlformats.org/officeDocument/2006/customXml" ds:itemID="{A93966C1-9335-4DE0-A3D6-058C04BCEB74}">
+<ds:datastoreItem xmlns:ds="http://schemas.openxmlformats.org/officeDocument/2006/customXml" ds:itemID="{06E1F7CF-CA0D-435F-BBA5-9FCAF06FA7E3}">
   <ds:schemaRefs>
     <ds:schemaRef ds:uri="http://schemas.openxmlformats.org/officeDocument/2006/bibliography"/>
   </ds:schemaRefs>

</xml_diff>